<commit_message>
Update for logs clearing feature
Signed-off-by: Hollow Man <hollowman@opensuse.org>
</commit_message>
<xml_diff>
--- a/docs-design.docx
+++ b/docs-design.docx
@@ -102,7 +102,7 @@
         <w:rPr>
           <w:color w:val="000000"/>
         </w:rPr>
-        <w:t>backend renders the ticket-blocking management, and logs viewing pages</w:t>
+        <w:t>backend renders the ticket-blocking management and logs viewing pages</w:t>
       </w:r>
       <w:r>
         <w:rPr>
@@ -198,7 +198,44 @@
         <w:rPr>
           <w:color w:val="000000"/>
         </w:rPr>
-        <w:t>We store the master key and HMAC key in the cloud. We have a cache for the keys by encrypting using the Android Keystore and storing them in the shared preference. It is available locally for two minutes (testing) before expiry. Every time the cache expires, we fetch the keys from the cloud and compare them with the local ones. If any difference is detected, we send a log notifying the malicious issue to the cloud and force the reader to stop working. It will work as usual if the key expires and no Internet connectivity is available.</w:t>
+        <w:t xml:space="preserve">We store the master key and HMAC key in the cloud. We have a cache for the keys by encrypting using the Android Keystore and storing them in the shared preference. It is available locally for two minutes (testing) before expiry. Every time the cache expires, we fetch the keys from the cloud and compare them with the local ones. If any difference is detected, we send a log notifying the malicious issue to the cloud and </w:t>
+      </w:r>
+      <w:r>
+        <w:rPr>
+          <w:color w:val="000000"/>
+        </w:rPr>
+        <w:t>stop</w:t>
+      </w:r>
+      <w:r>
+        <w:rPr>
+          <w:color w:val="000000"/>
+        </w:rPr>
+        <w:t xml:space="preserve"> the reader. It will work as usual if the key expires and </w:t>
+      </w:r>
+      <w:r>
+        <w:rPr>
+          <w:color w:val="000000"/>
+        </w:rPr>
+        <w:t xml:space="preserve">there is </w:t>
+      </w:r>
+      <w:r>
+        <w:rPr>
+          <w:color w:val="000000"/>
+        </w:rPr>
+        <w:t>no Internet connecti</w:t>
+      </w:r>
+      <w:r>
+        <w:rPr>
+          <w:rFonts w:hint="eastAsia"/>
+          <w:color w:val="000000"/>
+        </w:rPr>
+        <w:t>on</w:t>
+      </w:r>
+      <w:r>
+        <w:rPr>
+          <w:color w:val="000000"/>
+        </w:rPr>
+        <w:t>.</w:t>
       </w:r>
     </w:p>
     <w:p>
@@ -242,6 +279,145 @@
       </w:r>
       <w:r>
         <w:t>Internet is OK.</w:t>
+      </w:r>
+    </w:p>
+    <w:p>
+      <w:pPr>
+        <w:pStyle w:val="ListParagraph"/>
+        <w:numPr>
+          <w:ilvl w:val="0"/>
+          <w:numId w:val="1"/>
+        </w:numPr>
+        <w:ind w:firstLineChars="0"/>
+      </w:pPr>
+      <w:r>
+        <w:rPr>
+          <w:color w:val="000000"/>
+        </w:rPr>
+        <w:t>The l</w:t>
+      </w:r>
+      <w:r>
+        <w:rPr>
+          <w:color w:val="000000"/>
+        </w:rPr>
+        <w:t>ogs viewing</w:t>
+      </w:r>
+      <w:r>
+        <w:t xml:space="preserve"> </w:t>
+      </w:r>
+      <w:r>
+        <w:rPr>
+          <w:rFonts w:hint="eastAsia"/>
+        </w:rPr>
+        <w:t>page</w:t>
+      </w:r>
+      <w:r>
+        <w:t xml:space="preserve"> </w:t>
+      </w:r>
+      <w:r>
+        <w:rPr>
+          <w:rFonts w:hint="eastAsia"/>
+        </w:rPr>
+        <w:t>supports</w:t>
+      </w:r>
+      <w:r>
+        <w:t xml:space="preserve"> </w:t>
+      </w:r>
+      <w:r>
+        <w:rPr>
+          <w:rFonts w:hint="eastAsia"/>
+        </w:rPr>
+        <w:t>clear</w:t>
+      </w:r>
+      <w:r>
+        <w:t xml:space="preserve">ing </w:t>
+      </w:r>
+      <w:r>
+        <w:rPr>
+          <w:rFonts w:hint="eastAsia"/>
+        </w:rPr>
+        <w:t>logs</w:t>
+      </w:r>
+      <w:r>
+        <w:t xml:space="preserve"> </w:t>
+      </w:r>
+      <w:r>
+        <w:rPr>
+          <w:rFonts w:hint="eastAsia"/>
+        </w:rPr>
+        <w:t>that</w:t>
+      </w:r>
+      <w:r>
+        <w:t xml:space="preserve"> are </w:t>
+      </w:r>
+      <w:r>
+        <w:rPr>
+          <w:rFonts w:hint="eastAsia"/>
+        </w:rPr>
+        <w:t>older</w:t>
+      </w:r>
+      <w:r>
+        <w:t xml:space="preserve"> </w:t>
+      </w:r>
+      <w:r>
+        <w:rPr>
+          <w:rFonts w:hint="eastAsia"/>
+        </w:rPr>
+        <w:t>than</w:t>
+      </w:r>
+      <w:r>
+        <w:t xml:space="preserve"> </w:t>
+      </w:r>
+      <w:r>
+        <w:rPr>
+          <w:rFonts w:hint="eastAsia"/>
+        </w:rPr>
+        <w:t>the</w:t>
+      </w:r>
+      <w:r>
+        <w:t xml:space="preserve"> </w:t>
+      </w:r>
+      <w:r>
+        <w:rPr>
+          <w:rFonts w:hint="eastAsia"/>
+        </w:rPr>
+        <w:t>specified</w:t>
+      </w:r>
+      <w:r>
+        <w:t xml:space="preserve"> </w:t>
+      </w:r>
+      <w:r>
+        <w:rPr>
+          <w:rFonts w:hint="eastAsia"/>
+        </w:rPr>
+        <w:t>minute</w:t>
+      </w:r>
+      <w:r>
+        <w:t xml:space="preserve"> </w:t>
+      </w:r>
+      <w:r>
+        <w:rPr>
+          <w:rFonts w:hint="eastAsia"/>
+        </w:rPr>
+        <w:t>(</w:t>
+      </w:r>
+      <w:r>
+        <w:t>GDPR</w:t>
+      </w:r>
+      <w:r>
+        <w:t xml:space="preserve"> </w:t>
+      </w:r>
+      <w:r>
+        <w:rPr>
+          <w:rFonts w:hint="eastAsia"/>
+        </w:rPr>
+        <w:t>needs</w:t>
+      </w:r>
+      <w:r>
+        <w:t>)</w:t>
+      </w:r>
+      <w:r>
+        <w:t>.</w:t>
       </w:r>
     </w:p>
     <w:p>

</xml_diff>

<commit_message>
Update after advice session
Signed-off-by: Hollow Man <hollowman@opensuse.org>
</commit_message>
<xml_diff>
--- a/docs-design.docx
+++ b/docs-design.docx
@@ -102,8 +102,52 @@
         <w:rPr>
           <w:color w:val="000000"/>
         </w:rPr>
-        <w:t>backend renders the ticket-blocking management and logs viewing pages</w:t>
-      </w:r>
+        <w:t xml:space="preserve">backend renders the </w:t>
+      </w:r>
+      <w:r>
+        <w:rPr>
+          <w:color w:val="000000"/>
+        </w:rPr>
+        <w:t xml:space="preserve">login page, </w:t>
+      </w:r>
+      <w:r>
+        <w:rPr>
+          <w:color w:val="000000"/>
+        </w:rPr>
+        <w:t>ticket-blocking and logs viewing</w:t>
+      </w:r>
+      <w:r>
+        <w:rPr>
+          <w:color w:val="000000"/>
+        </w:rPr>
+        <w:t>/clearing</w:t>
+      </w:r>
+      <w:r>
+        <w:rPr>
+          <w:color w:val="000000"/>
+        </w:rPr>
+        <w:t xml:space="preserve"> </w:t>
+      </w:r>
+      <w:proofErr w:type="gramStart"/>
+      <w:r>
+        <w:rPr>
+          <w:color w:val="000000"/>
+        </w:rPr>
+        <w:t xml:space="preserve">management </w:t>
+      </w:r>
+      <w:r>
+        <w:rPr>
+          <w:color w:val="000000"/>
+        </w:rPr>
+        <w:t xml:space="preserve"> </w:t>
+      </w:r>
+      <w:r>
+        <w:rPr>
+          <w:color w:val="000000"/>
+        </w:rPr>
+        <w:t>pages</w:t>
+      </w:r>
+      <w:proofErr w:type="gramEnd"/>
       <w:r>
         <w:rPr>
           <w:color w:val="000000"/>
@@ -132,7 +176,31 @@
         <w:rPr>
           <w:color w:val="000000"/>
         </w:rPr>
-        <w:t xml:space="preserve">The server authentication is realized with the help of HTTPS and TLS protocols. The client authentication is realized with the help of the API secret. (API secret is hidden in the source code using the </w:t>
+        <w:t>The server authentication is realized with the help of HTTPS and TLS protocols. The client authentication is realized with the help of the API secret</w:t>
+      </w:r>
+      <w:r>
+        <w:rPr>
+          <w:color w:val="000000"/>
+        </w:rPr>
+        <w:t xml:space="preserve"> with card UID as salt value</w:t>
+      </w:r>
+      <w:r>
+        <w:rPr>
+          <w:color w:val="000000"/>
+        </w:rPr>
+        <w:t xml:space="preserve">. (API </w:t>
+      </w:r>
+      <w:r>
+        <w:rPr>
+          <w:color w:val="000000"/>
+        </w:rPr>
+        <w:t xml:space="preserve">master </w:t>
+      </w:r>
+      <w:r>
+        <w:rPr>
+          <w:color w:val="000000"/>
+        </w:rPr>
+        <w:t xml:space="preserve">secret is hidden in the source code using the </w:t>
       </w:r>
       <w:hyperlink r:id="rId8">
         <w:r>
@@ -198,7 +266,31 @@
         <w:rPr>
           <w:color w:val="000000"/>
         </w:rPr>
-        <w:t xml:space="preserve">We store the master key and HMAC key in the cloud. We have a cache for the keys by encrypting using the Android Keystore and storing them in the shared preference. It is available locally for two minutes (testing) before expiry. Every time the cache expires, we fetch the keys from the cloud and compare them with the local ones. If any difference is detected, we send a log notifying the malicious issue to the cloud and </w:t>
+        <w:t xml:space="preserve">We store the </w:t>
+      </w:r>
+      <w:r>
+        <w:rPr>
+          <w:color w:val="000000"/>
+        </w:rPr>
+        <w:t xml:space="preserve">card </w:t>
+      </w:r>
+      <w:r>
+        <w:rPr>
+          <w:color w:val="000000"/>
+        </w:rPr>
+        <w:t>and HMAC</w:t>
+      </w:r>
+      <w:r>
+        <w:rPr>
+          <w:color w:val="000000"/>
+        </w:rPr>
+        <w:t xml:space="preserve"> </w:t>
+      </w:r>
+      <w:r>
+        <w:rPr>
+          <w:color w:val="000000"/>
+        </w:rPr>
+        <w:t xml:space="preserve">master key in the cloud. We have a cache for the keys by encrypting using the Android Keystore and storing them in the shared preference. It is available locally for two minutes (testing) before expiry. Every time the cache expires, we fetch the keys from the cloud and compare them with the local ones. If any difference is detected, we send a log notifying the malicious issue to the cloud and </w:t>
       </w:r>
       <w:r>
         <w:rPr>
@@ -210,7 +302,45 @@
         <w:rPr>
           <w:color w:val="000000"/>
         </w:rPr>
-        <w:t xml:space="preserve"> the reader. It will work as usual if the key expires and </w:t>
+        <w:t xml:space="preserve"> the reader</w:t>
+      </w:r>
+      <w:r>
+        <w:rPr>
+          <w:color w:val="000000"/>
+        </w:rPr>
+        <w:t xml:space="preserve"> (</w:t>
+      </w:r>
+      <w:r>
+        <w:rPr>
+          <w:rFonts w:hint="eastAsia"/>
+          <w:color w:val="000000"/>
+        </w:rPr>
+        <w:t>distributed</w:t>
+      </w:r>
+      <w:r>
+        <w:rPr>
+          <w:color w:val="000000"/>
+        </w:rPr>
+        <w:t xml:space="preserve"> </w:t>
+      </w:r>
+      <w:r>
+        <w:rPr>
+          <w:rFonts w:hint="eastAsia"/>
+          <w:color w:val="000000"/>
+        </w:rPr>
+        <w:t>verification</w:t>
+      </w:r>
+      <w:r>
+        <w:rPr>
+          <w:color w:val="000000"/>
+        </w:rPr>
+        <w:t>)</w:t>
+      </w:r>
+      <w:r>
+        <w:rPr>
+          <w:color w:val="000000"/>
+        </w:rPr>
+        <w:t xml:space="preserve">. It will work as usual if the key expires and </w:t>
       </w:r>
       <w:r>
         <w:rPr>
@@ -272,6 +402,9 @@
         <w:t xml:space="preserve">and clears </w:t>
       </w:r>
       <w:r>
+        <w:t xml:space="preserve">locally </w:t>
+      </w:r>
+      <w:r>
         <w:t xml:space="preserve">when </w:t>
       </w:r>
       <w:r>
@@ -294,13 +427,7 @@
         <w:rPr>
           <w:color w:val="000000"/>
         </w:rPr>
-        <w:t>The l</w:t>
-      </w:r>
-      <w:r>
-        <w:rPr>
-          <w:color w:val="000000"/>
-        </w:rPr>
-        <w:t>ogs viewing</w:t>
+        <w:t>The logs viewing</w:t>
       </w:r>
       <w:r>
         <w:t xml:space="preserve"> </w:t>
@@ -342,6 +469,9 @@
         <w:t xml:space="preserve"> </w:t>
       </w:r>
       <w:r>
+        <w:t xml:space="preserve">in the cloud </w:t>
+      </w:r>
+      <w:r>
         <w:rPr>
           <w:rFonts w:hint="eastAsia"/>
         </w:rPr>
@@ -706,6 +836,84 @@
           <w:right w:val="nil"/>
           <w:between w:val="nil"/>
         </w:pBdr>
+      </w:pPr>
+      <w:r>
+        <w:rPr>
+          <w:rFonts w:hint="eastAsia"/>
+        </w:rPr>
+        <w:t>The</w:t>
+      </w:r>
+      <w:r>
+        <w:rPr>
+          <w:color w:val="000000"/>
+        </w:rPr>
+        <w:t xml:space="preserve"> </w:t>
+      </w:r>
+      <w:proofErr w:type="spellStart"/>
+      <w:r>
+        <w:rPr>
+          <w:color w:val="000000"/>
+        </w:rPr>
+        <w:t>the</w:t>
+      </w:r>
+      <w:proofErr w:type="spellEnd"/>
+      <w:r>
+        <w:rPr>
+          <w:color w:val="000000"/>
+        </w:rPr>
+        <w:t xml:space="preserve"> </w:t>
+      </w:r>
+      <w:r>
+        <w:rPr>
+          <w:color w:val="000000"/>
+        </w:rPr>
+        <w:t>initial counter</w:t>
+      </w:r>
+      <w:r>
+        <w:rPr>
+          <w:color w:val="000000"/>
+        </w:rPr>
+        <w:t xml:space="preserve"> value </w:t>
+      </w:r>
+      <w:r>
+        <w:rPr>
+          <w:rFonts w:hint="eastAsia"/>
+          <w:color w:val="000000"/>
+        </w:rPr>
+        <w:t>does</w:t>
+      </w:r>
+      <w:r>
+        <w:rPr>
+          <w:color w:val="000000"/>
+        </w:rPr>
+        <w:t xml:space="preserve">n’t </w:t>
+      </w:r>
+      <w:r>
+        <w:rPr>
+          <w:color w:val="000000"/>
+        </w:rPr>
+        <w:t>match the current counter value</w:t>
+      </w:r>
+      <w:r>
+        <w:rPr>
+          <w:color w:val="000000"/>
+        </w:rPr>
+        <w:t xml:space="preserve"> while expiry time is 0.</w:t>
+      </w:r>
+    </w:p>
+    <w:p>
+      <w:pPr>
+        <w:numPr>
+          <w:ilvl w:val="0"/>
+          <w:numId w:val="3"/>
+        </w:numPr>
+        <w:pBdr>
+          <w:top w:val="nil"/>
+          <w:left w:val="nil"/>
+          <w:bottom w:val="nil"/>
+          <w:right w:val="nil"/>
+          <w:between w:val="nil"/>
+        </w:pBdr>
         <w:rPr>
           <w:color w:val="000000"/>
         </w:rPr>
@@ -738,7 +946,7 @@
         <w:rPr>
           <w:color w:val="000000"/>
         </w:rPr>
-        <w:t>Locally stored keys decrypted using Android Keystore are different from the cloud (another layer of server authentication).</w:t>
+        <w:t>Locally stored keys decrypted using Android Keystore are different from the cloud.</w:t>
       </w:r>
     </w:p>
     <w:p>
@@ -797,7 +1005,50 @@
         <w:rPr>
           <w:color w:val="000000"/>
         </w:rPr>
-        <w:t>We use the card-featured counter for counting used rides to prevent the MitM attacker.</w:t>
+        <w:t>We use the card-featured counter for counting used rides</w:t>
+      </w:r>
+      <w:r>
+        <w:rPr>
+          <w:color w:val="000000"/>
+        </w:rPr>
+        <w:t xml:space="preserve">, and write </w:t>
+      </w:r>
+      <w:r>
+        <w:rPr>
+          <w:rFonts w:hint="eastAsia"/>
+          <w:color w:val="000000"/>
+        </w:rPr>
+        <w:t>the</w:t>
+      </w:r>
+      <w:r>
+        <w:rPr>
+          <w:color w:val="000000"/>
+        </w:rPr>
+        <w:t xml:space="preserve"> initial counter value when</w:t>
+      </w:r>
+      <w:r>
+        <w:rPr>
+          <w:color w:val="000000"/>
+        </w:rPr>
+        <w:t xml:space="preserve"> </w:t>
+      </w:r>
+      <w:r>
+        <w:rPr>
+          <w:color w:val="000000"/>
+        </w:rPr>
+        <w:t xml:space="preserve">issuing the ticket, as well as the expected counter value when </w:t>
+      </w:r>
+      <w:r>
+        <w:rPr>
+          <w:color w:val="000000"/>
+        </w:rPr>
+        <w:t xml:space="preserve">the ticket is used to the ticket </w:t>
+      </w:r>
+      <w:r>
+        <w:rPr>
+          <w:color w:val="000000"/>
+        </w:rPr>
+        <w:t>to prevent the MitM attacker.</w:t>
       </w:r>
     </w:p>
     <w:p>
@@ -994,7 +1245,19 @@
         <w:rPr>
           <w:color w:val="000000"/>
         </w:rPr>
-        <w:t>The ticket HMAC is calculated by combining the card serial number, counter limit, expected counter value, last check-in time, and ticket expiry time together.</w:t>
+        <w:t xml:space="preserve">The ticket HMAC is calculated by combining the card serial number, counter limit, </w:t>
+      </w:r>
+      <w:r>
+        <w:rPr>
+          <w:color w:val="000000"/>
+        </w:rPr>
+        <w:t xml:space="preserve">initial counter value, </w:t>
+      </w:r>
+      <w:r>
+        <w:rPr>
+          <w:color w:val="000000"/>
+        </w:rPr>
+        <w:t>expected counter value, last check-in time, and ticket expiry time together.</w:t>
       </w:r>
     </w:p>
     <w:p>
@@ -1015,7 +1278,45 @@
         <w:rPr>
           <w:color w:val="000000"/>
         </w:rPr>
-        <w:t>The card key is calculated by PBKDF2WithHmacSHA1(master key | card serial number)</w:t>
+        <w:t>The card key</w:t>
+      </w:r>
+      <w:r>
+        <w:rPr>
+          <w:color w:val="000000"/>
+        </w:rPr>
+        <w:t xml:space="preserve">, </w:t>
+      </w:r>
+      <w:proofErr w:type="spellStart"/>
+      <w:r>
+        <w:rPr>
+          <w:color w:val="000000"/>
+        </w:rPr>
+        <w:t>hmac</w:t>
+      </w:r>
+      <w:proofErr w:type="spellEnd"/>
+      <w:r>
+        <w:rPr>
+          <w:color w:val="000000"/>
+        </w:rPr>
+        <w:t xml:space="preserve"> key, API key</w:t>
+      </w:r>
+      <w:r>
+        <w:rPr>
+          <w:color w:val="000000"/>
+        </w:rPr>
+        <w:t xml:space="preserve"> is calculated by PBKDF2WithHmacSHA</w:t>
+      </w:r>
+      <w:r>
+        <w:rPr>
+          <w:color w:val="000000"/>
+        </w:rPr>
+        <w:t>512</w:t>
+      </w:r>
+      <w:r>
+        <w:rPr>
+          <w:color w:val="000000"/>
+        </w:rPr>
+        <w:t>(master key | card serial number)</w:t>
       </w:r>
     </w:p>
     <w:p>
@@ -1039,14 +1340,14 @@
         <w:rPr>
           <w:color w:val="000000"/>
         </w:rPr>
-        <w:t xml:space="preserve">New data is written to different pages than the old data, and a counter update commits the write </w:t>
+        <w:t xml:space="preserve">New data is written to different pages than the old data, and a counter update commits the write operation. We use odd and even counter values to indicate different memory pages for the ticket data block (even for block 2 </w:t>
       </w:r>
       <w:r>
         <w:rPr>
           <w:color w:val="000000"/>
         </w:rPr>
         <w:lastRenderedPageBreak/>
-        <w:t>operation. We use odd and even counter values to indicate different memory pages for the ticket data block (even for block 2 and odd for block 1), so the previous ticket is always retained. The counter is incremented as the final step.</w:t>
+        <w:t>and odd for block 1), so the previous ticket is always retained. The counter is incremented as the final step.</w:t>
       </w:r>
     </w:p>
     <w:p>
@@ -1067,7 +1368,19 @@
         <w:rPr>
           <w:color w:val="000000"/>
         </w:rPr>
-        <w:t xml:space="preserve">Aside from the malicious events check, we also check HMAC and whether the counter has reached the maximum value during both </w:t>
+        <w:t>Aside from the malicious events check</w:t>
+      </w:r>
+      <w:r>
+        <w:rPr>
+          <w:color w:val="000000"/>
+        </w:rPr>
+        <w:t xml:space="preserve"> mentioned in the cloud section</w:t>
+      </w:r>
+      <w:r>
+        <w:rPr>
+          <w:color w:val="000000"/>
+        </w:rPr>
+        <w:t xml:space="preserve">, we also check HMAC and whether the counter has reached the maximum value during both </w:t>
       </w:r>
       <w:r>
         <w:rPr>
@@ -1115,7 +1428,61 @@
         <w:rPr>
           <w:color w:val="000000"/>
         </w:rPr>
-        <w:t>We log basic information such as the date and time, event type, and remaining uses for the three latest events in the ticket itself.</w:t>
+        <w:t xml:space="preserve">We log basic information </w:t>
+      </w:r>
+      <w:r>
+        <w:rPr>
+          <w:color w:val="000000"/>
+        </w:rPr>
+        <w:t>for the latest five events</w:t>
+      </w:r>
+      <w:r>
+        <w:rPr>
+          <w:color w:val="000000"/>
+        </w:rPr>
+        <w:t xml:space="preserve"> like</w:t>
+      </w:r>
+      <w:r>
+        <w:rPr>
+          <w:color w:val="000000"/>
+        </w:rPr>
+        <w:t xml:space="preserve"> the time</w:t>
+      </w:r>
+      <w:r>
+        <w:rPr>
+          <w:color w:val="000000"/>
+        </w:rPr>
+        <w:t>stamp</w:t>
+      </w:r>
+      <w:r>
+        <w:rPr>
+          <w:color w:val="000000"/>
+        </w:rPr>
+        <w:t>, event type, and remaining uses in</w:t>
+      </w:r>
+      <w:r>
+        <w:rPr>
+          <w:color w:val="000000"/>
+        </w:rPr>
+        <w:t>to</w:t>
+      </w:r>
+      <w:r>
+        <w:rPr>
+          <w:color w:val="000000"/>
+        </w:rPr>
+        <w:t xml:space="preserve"> t</w:t>
+      </w:r>
+      <w:r>
+        <w:rPr>
+          <w:color w:val="000000"/>
+        </w:rPr>
+        <w:t>icket</w:t>
+      </w:r>
+      <w:r>
+        <w:rPr>
+          <w:color w:val="000000"/>
+        </w:rPr>
+        <w:t>.</w:t>
       </w:r>
     </w:p>
     <w:p>
@@ -1152,6 +1519,12 @@
         <w:t>4</w:t>
       </w:r>
       <w:r>
+        <w:rPr>
+          <w:b/>
+        </w:rPr>
+        <w:t xml:space="preserve">  </w:t>
+      </w:r>
+      <w:r>
         <w:t xml:space="preserve"> -&gt; application tag (CSE4)</w:t>
       </w:r>
     </w:p>
@@ -1163,6 +1536,12 @@
         <w:t>5</w:t>
       </w:r>
       <w:r>
+        <w:rPr>
+          <w:b/>
+        </w:rPr>
+        <w:t xml:space="preserve">  </w:t>
+      </w:r>
+      <w:r>
         <w:t xml:space="preserve"> -&gt; version (v0.1)</w:t>
       </w:r>
     </w:p>
@@ -1180,6 +1559,11 @@
       </w:r>
     </w:p>
     <w:p>
+      <w:pPr>
+        <w:rPr>
+          <w:b/>
+        </w:rPr>
+      </w:pPr>
       <w:r>
         <w:rPr>
           <w:b/>
@@ -1187,10 +1571,30 @@
         <w:t>6</w:t>
       </w:r>
       <w:r>
-        <w:t xml:space="preserve"> -&gt; max ride number (counter limit), expected counter</w:t>
-      </w:r>
-    </w:p>
-    <w:p>
+        <w:rPr>
+          <w:bCs/>
+        </w:rPr>
+        <w:t xml:space="preserve"> </w:t>
+      </w:r>
+      <w:r>
+        <w:rPr>
+          <w:bCs/>
+        </w:rPr>
+        <w:t xml:space="preserve">  </w:t>
+      </w:r>
+      <w:r>
+        <w:rPr>
+          <w:bCs/>
+        </w:rPr>
+        <w:t>-&gt; max ride number (counter limit)</w:t>
+      </w:r>
+    </w:p>
+    <w:p>
+      <w:pPr>
+        <w:rPr>
+          <w:bCs/>
+        </w:rPr>
+      </w:pPr>
       <w:r>
         <w:rPr>
           <w:b/>
@@ -1198,96 +1602,295 @@
         <w:t>7</w:t>
       </w:r>
       <w:r>
+        <w:rPr>
+          <w:b/>
+        </w:rPr>
+        <w:t xml:space="preserve"> </w:t>
+      </w:r>
+      <w:r>
+        <w:rPr>
+          <w:bCs/>
+        </w:rPr>
+        <w:t xml:space="preserve"> </w:t>
+      </w:r>
+      <w:r>
+        <w:rPr>
+          <w:bCs/>
+        </w:rPr>
+        <w:t xml:space="preserve"> </w:t>
+      </w:r>
+      <w:r>
+        <w:rPr>
+          <w:bCs/>
+        </w:rPr>
+        <w:t>-&gt; initial counter, expected counter</w:t>
+      </w:r>
+    </w:p>
+    <w:p>
+      <w:pPr>
+        <w:rPr>
+          <w:bCs/>
+        </w:rPr>
+      </w:pPr>
+      <w:r>
+        <w:rPr>
+          <w:b/>
+        </w:rPr>
+        <w:t>8</w:t>
+      </w:r>
+      <w:r>
+        <w:rPr>
+          <w:bCs/>
+        </w:rPr>
+        <w:t xml:space="preserve"> </w:t>
+      </w:r>
+      <w:r>
+        <w:rPr>
+          <w:bCs/>
+        </w:rPr>
+        <w:t xml:space="preserve">  </w:t>
+      </w:r>
+      <w:r>
+        <w:rPr>
+          <w:bCs/>
+        </w:rPr>
+        <w:t>-&gt; last check-in time</w:t>
+      </w:r>
+    </w:p>
+    <w:p>
+      <w:pPr>
+        <w:rPr>
+          <w:bCs/>
+        </w:rPr>
+      </w:pPr>
+      <w:r>
+        <w:rPr>
+          <w:b/>
+        </w:rPr>
+        <w:t>9</w:t>
+      </w:r>
+      <w:r>
+        <w:rPr>
+          <w:bCs/>
+        </w:rPr>
+        <w:t xml:space="preserve"> </w:t>
+      </w:r>
+      <w:r>
+        <w:rPr>
+          <w:bCs/>
+        </w:rPr>
+        <w:t xml:space="preserve">  </w:t>
+      </w:r>
+      <w:r>
+        <w:rPr>
+          <w:bCs/>
+        </w:rPr>
+        <w:t>-&gt; expiration time</w:t>
+      </w:r>
+    </w:p>
+    <w:p>
+      <w:pPr>
+        <w:rPr>
+          <w:bCs/>
+        </w:rPr>
+      </w:pPr>
+      <w:r>
+        <w:rPr>
+          <w:b/>
+        </w:rPr>
+        <w:t>10</w:t>
+      </w:r>
+      <w:r>
+        <w:rPr>
+          <w:bCs/>
+        </w:rPr>
+        <w:t xml:space="preserve"> -&gt; </w:t>
+      </w:r>
+      <w:proofErr w:type="spellStart"/>
+      <w:r>
+        <w:rPr>
+          <w:bCs/>
+        </w:rPr>
+        <w:t>hmac</w:t>
+      </w:r>
+      <w:proofErr w:type="spellEnd"/>
+    </w:p>
+    <w:p>
+      <w:pPr>
+        <w:rPr>
+          <w:bCs/>
+          <w:color w:val="7F7F7F" w:themeColor="text1" w:themeTint="80"/>
+        </w:rPr>
+      </w:pPr>
+      <w:r>
+        <w:rPr>
+          <w:b/>
+          <w:color w:val="7F7F7F" w:themeColor="text1" w:themeTint="80"/>
+        </w:rPr>
+        <w:t>11</w:t>
+      </w:r>
+      <w:r>
+        <w:rPr>
+          <w:bCs/>
+          <w:color w:val="7F7F7F" w:themeColor="text1" w:themeTint="80"/>
+        </w:rPr>
+        <w:t xml:space="preserve"> -&gt; max ride number (counter limit)</w:t>
+      </w:r>
+    </w:p>
+    <w:p>
+      <w:pPr>
+        <w:rPr>
+          <w:b/>
+          <w:color w:val="7F7F7F" w:themeColor="text1" w:themeTint="80"/>
+        </w:rPr>
+      </w:pPr>
+      <w:r>
+        <w:rPr>
+          <w:b/>
+          <w:color w:val="7F7F7F" w:themeColor="text1" w:themeTint="80"/>
+        </w:rPr>
+        <w:t>12</w:t>
+      </w:r>
+      <w:r>
+        <w:rPr>
+          <w:bCs/>
+          <w:color w:val="7F7F7F" w:themeColor="text1" w:themeTint="80"/>
+        </w:rPr>
+        <w:t xml:space="preserve"> -&gt; initial counter, expected counter</w:t>
+      </w:r>
+    </w:p>
+    <w:p>
+      <w:pPr>
+        <w:rPr>
+          <w:bCs/>
+          <w:color w:val="7F7F7F" w:themeColor="text1" w:themeTint="80"/>
+        </w:rPr>
+      </w:pPr>
+      <w:r>
+        <w:rPr>
+          <w:b/>
+          <w:color w:val="7F7F7F" w:themeColor="text1" w:themeTint="80"/>
+        </w:rPr>
+        <w:t>13</w:t>
+      </w:r>
+      <w:r>
+        <w:rPr>
+          <w:bCs/>
+          <w:color w:val="7F7F7F" w:themeColor="text1" w:themeTint="80"/>
+        </w:rPr>
         <w:t xml:space="preserve"> -&gt; last check-in time</w:t>
       </w:r>
     </w:p>
     <w:p>
-      <w:r>
-        <w:rPr>
-          <w:b/>
-        </w:rPr>
-        <w:t>8</w:t>
-      </w:r>
-      <w:r>
+      <w:pPr>
+        <w:rPr>
+          <w:b/>
+          <w:color w:val="7F7F7F" w:themeColor="text1" w:themeTint="80"/>
+        </w:rPr>
+      </w:pPr>
+      <w:r>
+        <w:rPr>
+          <w:b/>
+          <w:color w:val="7F7F7F" w:themeColor="text1" w:themeTint="80"/>
+        </w:rPr>
+        <w:t>14</w:t>
+      </w:r>
+      <w:r>
+        <w:rPr>
+          <w:bCs/>
+          <w:color w:val="7F7F7F" w:themeColor="text1" w:themeTint="80"/>
+        </w:rPr>
         <w:t xml:space="preserve"> -&gt; expiration time</w:t>
       </w:r>
     </w:p>
     <w:p>
-      <w:r>
-        <w:rPr>
-          <w:b/>
-        </w:rPr>
-        <w:t>9</w:t>
-      </w:r>
-      <w:r>
+      <w:pPr>
+        <w:rPr>
+          <w:b/>
+          <w:color w:val="7F7F7F" w:themeColor="text1" w:themeTint="80"/>
+        </w:rPr>
+      </w:pPr>
+      <w:r>
+        <w:rPr>
+          <w:b/>
+          <w:color w:val="7F7F7F" w:themeColor="text1" w:themeTint="80"/>
+        </w:rPr>
+        <w:t>15</w:t>
+      </w:r>
+      <w:r>
+        <w:rPr>
+          <w:bCs/>
+          <w:color w:val="7F7F7F" w:themeColor="text1" w:themeTint="80"/>
+        </w:rPr>
         <w:t xml:space="preserve"> -&gt; </w:t>
       </w:r>
       <w:proofErr w:type="spellStart"/>
       <w:r>
+        <w:rPr>
+          <w:bCs/>
+          <w:color w:val="7F7F7F" w:themeColor="text1" w:themeTint="80"/>
+        </w:rPr>
         <w:t>hmac</w:t>
       </w:r>
       <w:proofErr w:type="spellEnd"/>
     </w:p>
     <w:p>
-      <w:r>
-        <w:rPr>
-          <w:b/>
-        </w:rPr>
-        <w:t>10</w:t>
-      </w:r>
-      <w:r>
-        <w:t xml:space="preserve"> -&gt; max ride number (counter limit), expected counter</w:t>
-      </w:r>
-    </w:p>
-    <w:p>
-      <w:r>
-        <w:rPr>
-          <w:b/>
-        </w:rPr>
-        <w:t xml:space="preserve">11 </w:t>
-      </w:r>
-      <w:r>
-        <w:t>-&gt; last check-in time</w:t>
-      </w:r>
-    </w:p>
-    <w:p>
-      <w:r>
-        <w:rPr>
-          <w:b/>
-        </w:rPr>
-        <w:t>12</w:t>
-      </w:r>
-      <w:r>
-        <w:t xml:space="preserve"> -&gt; expiration time</w:t>
-      </w:r>
-    </w:p>
-    <w:p>
-      <w:r>
-        <w:rPr>
-          <w:b/>
-        </w:rPr>
-        <w:t>13</w:t>
-      </w:r>
-      <w:r>
-        <w:t xml:space="preserve"> -&gt; </w:t>
-      </w:r>
+      <w:pPr>
+        <w:rPr>
+          <w:b/>
+        </w:rPr>
+      </w:pPr>
       <w:proofErr w:type="spellStart"/>
       <w:r>
-        <w:t>hmac</w:t>
+        <w:rPr>
+          <w:b/>
+        </w:rPr>
+        <w:t>Logs</w:t>
       </w:r>
       <w:proofErr w:type="spellEnd"/>
-    </w:p>
-    <w:p>
-      <w:pPr>
-        <w:rPr>
-          <w:b/>
-        </w:rPr>
-      </w:pPr>
-      <w:r>
-        <w:rPr>
-          <w:b/>
-        </w:rPr>
-        <w:t>Logs block</w:t>
+      <w:r>
+        <w:rPr>
+          <w:b/>
+        </w:rPr>
+        <w:t xml:space="preserve"> block</w:t>
+      </w:r>
+    </w:p>
+    <w:p>
+      <w:pPr>
+        <w:rPr>
+          <w:bCs/>
+        </w:rPr>
+      </w:pPr>
+      <w:r>
+        <w:rPr>
+          <w:b/>
+        </w:rPr>
+        <w:t xml:space="preserve">30,31 </w:t>
+      </w:r>
+      <w:r>
+        <w:rPr>
+          <w:bCs/>
+        </w:rPr>
+        <w:t>-&gt; timestamp, remaining ride, type</w:t>
+      </w:r>
+    </w:p>
+    <w:p>
+      <w:pPr>
+        <w:rPr>
+          <w:b/>
+        </w:rPr>
+      </w:pPr>
+      <w:r>
+        <w:rPr>
+          <w:b/>
+        </w:rPr>
+        <w:t>32,33</w:t>
+      </w:r>
+      <w:r>
+        <w:rPr>
+          <w:bCs/>
+        </w:rPr>
+        <w:t xml:space="preserve"> -&gt; timestamp, remaining ride, type</w:t>
       </w:r>
     </w:p>
     <w:p>
@@ -1408,7 +2011,19 @@
         <w:rPr>
           <w:color w:val="000000"/>
         </w:rPr>
-        <w:t xml:space="preserve">Authenticate the card with the default key, assuming the card is blank. If we succeed, we set the header and update the password. If it fails, then the card is not blank. We authenticate with our key and check the header, then read the ticket data from the block according to the counter value, </w:t>
+        <w:t xml:space="preserve">Authenticate the card with the default key, assuming the card is blank. If we succeed, we set the header and update the password. If it fails, then the card is not blank. We authenticate with our key and check the header, then read the ticket data from the block according to the counter </w:t>
+      </w:r>
+      <w:r>
+        <w:rPr>
+          <w:color w:val="000000"/>
+        </w:rPr>
+        <w:t>parity</w:t>
+      </w:r>
+      <w:r>
+        <w:rPr>
+          <w:color w:val="000000"/>
+        </w:rPr>
+        <w:t xml:space="preserve">, </w:t>
       </w:r>
       <w:r>
         <w:rPr>
@@ -1420,7 +2035,7 @@
         <w:rPr>
           <w:color w:val="000000"/>
         </w:rPr>
-        <w:t>then check if the ticket data is valid. If the ticket data is valid, but the remaining rides exceed 15 (to keep maximum rides under 20), reject top-up more.</w:t>
+        <w:t>then check if the ticket data is valid. If ticket data is valid, but the remaining rides exceed 15 (to keep maximum rides under 20), reject top-up more.</w:t>
       </w:r>
     </w:p>
     <w:p>
@@ -1553,6 +2168,148 @@
           <w:color w:val="000000"/>
         </w:rPr>
         <w:t xml:space="preserve"> without authentication.</w:t>
+      </w:r>
+      <w:r>
+        <w:rPr>
+          <w:color w:val="000000"/>
+        </w:rPr>
+        <w:t xml:space="preserve"> (We should still </w:t>
+      </w:r>
+      <w:r>
+        <w:rPr>
+          <w:rFonts w:hint="eastAsia"/>
+          <w:color w:val="000000"/>
+        </w:rPr>
+        <w:t>protect</w:t>
+      </w:r>
+      <w:r>
+        <w:rPr>
+          <w:color w:val="000000"/>
+        </w:rPr>
+        <w:t xml:space="preserve"> </w:t>
+      </w:r>
+      <w:r>
+        <w:rPr>
+          <w:rFonts w:hint="eastAsia"/>
+          <w:color w:val="000000"/>
+        </w:rPr>
+        <w:t>the</w:t>
+      </w:r>
+      <w:r>
+        <w:rPr>
+          <w:color w:val="000000"/>
+        </w:rPr>
+        <w:t xml:space="preserve"> </w:t>
+      </w:r>
+      <w:r>
+        <w:rPr>
+          <w:rFonts w:hint="eastAsia"/>
+          <w:color w:val="000000"/>
+        </w:rPr>
+        <w:t>whole</w:t>
+      </w:r>
+      <w:r>
+        <w:rPr>
+          <w:color w:val="000000"/>
+        </w:rPr>
+        <w:t xml:space="preserve"> </w:t>
+      </w:r>
+      <w:r>
+        <w:rPr>
+          <w:rFonts w:hint="eastAsia"/>
+          <w:color w:val="000000"/>
+        </w:rPr>
+        <w:t>memory</w:t>
+      </w:r>
+      <w:r>
+        <w:rPr>
+          <w:color w:val="000000"/>
+        </w:rPr>
+        <w:t xml:space="preserve"> instead starting from the ticket block</w:t>
+      </w:r>
+      <w:r>
+        <w:rPr>
+          <w:color w:val="000000"/>
+        </w:rPr>
+        <w:t xml:space="preserve">, otherwise the attacker can modify the header to play a downgrade attack or just DoS attack by </w:t>
+      </w:r>
+      <w:r>
+        <w:rPr>
+          <w:rFonts w:hint="eastAsia"/>
+          <w:color w:val="000000"/>
+        </w:rPr>
+        <w:t>destroying</w:t>
+      </w:r>
+      <w:r>
+        <w:rPr>
+          <w:color w:val="000000"/>
+        </w:rPr>
+        <w:t xml:space="preserve"> </w:t>
+      </w:r>
+      <w:r>
+        <w:rPr>
+          <w:rFonts w:hint="eastAsia"/>
+          <w:color w:val="000000"/>
+        </w:rPr>
+        <w:t>the</w:t>
+      </w:r>
+      <w:r>
+        <w:rPr>
+          <w:color w:val="000000"/>
+        </w:rPr>
+        <w:t xml:space="preserve"> </w:t>
+      </w:r>
+      <w:r>
+        <w:rPr>
+          <w:rFonts w:hint="eastAsia"/>
+          <w:color w:val="000000"/>
+        </w:rPr>
+        <w:t>ticket</w:t>
+      </w:r>
+      <w:r>
+        <w:rPr>
+          <w:color w:val="000000"/>
+        </w:rPr>
+        <w:t xml:space="preserve">. Of course locking the tag block maybe a good idea, but we shall make the ticket </w:t>
+      </w:r>
+      <w:r>
+        <w:rPr>
+          <w:rFonts w:hint="eastAsia"/>
+          <w:color w:val="000000"/>
+        </w:rPr>
+        <w:t>recyclable</w:t>
+      </w:r>
+      <w:r>
+        <w:rPr>
+          <w:color w:val="000000"/>
+        </w:rPr>
+        <w:t xml:space="preserve"> </w:t>
+      </w:r>
+      <w:r>
+        <w:rPr>
+          <w:rFonts w:hint="eastAsia"/>
+          <w:color w:val="000000"/>
+        </w:rPr>
+        <w:t>and</w:t>
+      </w:r>
+      <w:r>
+        <w:rPr>
+          <w:color w:val="000000"/>
+        </w:rPr>
+        <w:t xml:space="preserve"> </w:t>
+      </w:r>
+      <w:r>
+        <w:rPr>
+          <w:rFonts w:hint="eastAsia"/>
+          <w:color w:val="000000"/>
+        </w:rPr>
+        <w:t>upgradable</w:t>
+      </w:r>
+      <w:r>
+        <w:rPr>
+          <w:color w:val="000000"/>
+        </w:rPr>
+        <w:t>)</w:t>
       </w:r>
     </w:p>
     <w:p>
@@ -1685,7 +2442,19 @@
         <w:rPr>
           <w:color w:val="000000"/>
         </w:rPr>
-        <w:t>expired, used up, or the last check-in time is within 5 seconds (testing) (pass-back protection).</w:t>
+        <w:t>expired, used up, or the last check-in time is within 5 seconds (testing)(pass-back</w:t>
+      </w:r>
+      <w:r>
+        <w:rPr>
+          <w:color w:val="000000"/>
+        </w:rPr>
+        <w:t>)</w:t>
+      </w:r>
+      <w:r>
+        <w:rPr>
+          <w:color w:val="000000"/>
+        </w:rPr>
+        <w:t>.</w:t>
       </w:r>
     </w:p>
     <w:p>
@@ -1706,7 +2475,25 @@
         <w:rPr>
           <w:color w:val="000000"/>
         </w:rPr>
-        <w:t xml:space="preserve">If the expiry time is 0, </w:t>
+        <w:t xml:space="preserve">If the </w:t>
+      </w:r>
+      <w:r>
+        <w:rPr>
+          <w:color w:val="000000"/>
+        </w:rPr>
+        <w:t>initial counter</w:t>
+      </w:r>
+      <w:r>
+        <w:rPr>
+          <w:color w:val="000000"/>
+        </w:rPr>
+        <w:t xml:space="preserve"> value matches the current counter value</w:t>
+      </w:r>
+      <w:r>
+        <w:rPr>
+          <w:color w:val="000000"/>
+        </w:rPr>
+        <w:t xml:space="preserve">, </w:t>
       </w:r>
       <w:r>
         <w:rPr>
@@ -1724,25 +2511,7 @@
         <w:rPr>
           <w:color w:val="000000"/>
         </w:rPr>
-        <w:t xml:space="preserve">later </w:t>
-      </w:r>
-      <w:r>
-        <w:rPr>
-          <w:color w:val="000000"/>
-        </w:rPr>
-        <w:t>than</w:t>
-      </w:r>
-      <w:r>
-        <w:rPr>
-          <w:color w:val="000000"/>
-        </w:rPr>
-        <w:t xml:space="preserve"> the current time</w:t>
-      </w:r>
-      <w:r>
-        <w:rPr>
-          <w:color w:val="000000"/>
-        </w:rPr>
-        <w:t>.</w:t>
+        <w:t>later.</w:t>
       </w:r>
     </w:p>
     <w:p>
@@ -1780,6 +2549,7 @@
           <w:between w:val="nil"/>
         </w:pBdr>
         <w:rPr>
+          <w:rFonts w:hint="eastAsia"/>
           <w:color w:val="000000"/>
         </w:rPr>
       </w:pPr>
@@ -1809,7 +2579,7 @@
       <w:headerReference w:type="default" r:id="rId9"/>
       <w:footerReference w:type="default" r:id="rId10"/>
       <w:pgSz w:w="11906" w:h="16838"/>
-      <w:pgMar w:top="1440" w:right="1080" w:bottom="1440" w:left="1080" w:header="851" w:footer="992" w:gutter="0"/>
+      <w:pgMar w:top="720" w:right="720" w:bottom="720" w:left="720" w:header="850" w:footer="850" w:gutter="0"/>
       <w:pgNumType w:start="1"/>
       <w:cols w:space="720"/>
       <w:docGrid w:linePitch="286"/>

</xml_diff>

<commit_message>
Update for stronger API auth
Signed-off-by: Hollow Man <hollowman@opensuse.org>
</commit_message>
<xml_diff>
--- a/docs-design.docx
+++ b/docs-design.docx
@@ -84,19 +84,19 @@
         <w:rPr>
           <w:color w:val="000000"/>
         </w:rPr>
-        <w:t xml:space="preserve"> the backend with Deno and PostgreSQL, </w:t>
-      </w:r>
-      <w:r>
-        <w:rPr>
-          <w:color w:val="000000"/>
-        </w:rPr>
-        <w:t xml:space="preserve">and </w:t>
-      </w:r>
-      <w:r>
-        <w:rPr>
-          <w:color w:val="000000"/>
-        </w:rPr>
-        <w:t xml:space="preserve">the </w:t>
+        <w:t xml:space="preserve"> the backend with Deno and PostgreSQL</w:t>
+      </w:r>
+      <w:r>
+        <w:rPr>
+          <w:color w:val="000000"/>
+        </w:rPr>
+        <w:t>. T</w:t>
+      </w:r>
+      <w:r>
+        <w:rPr>
+          <w:color w:val="000000"/>
+        </w:rPr>
+        <w:t xml:space="preserve">he </w:t>
       </w:r>
       <w:r>
         <w:rPr>
@@ -114,7 +114,21 @@
         <w:rPr>
           <w:color w:val="000000"/>
         </w:rPr>
-        <w:t>ticket-blocking and logs viewing</w:t>
+        <w:t>ticket-</w:t>
+      </w:r>
+      <w:proofErr w:type="gramStart"/>
+      <w:r>
+        <w:rPr>
+          <w:color w:val="000000"/>
+        </w:rPr>
+        <w:t>blocking</w:t>
+      </w:r>
+      <w:proofErr w:type="gramEnd"/>
+      <w:r>
+        <w:rPr>
+          <w:color w:val="000000"/>
+        </w:rPr>
+        <w:t xml:space="preserve"> and logs viewing</w:t>
       </w:r>
       <w:r>
         <w:rPr>
@@ -128,7 +142,6 @@
         </w:rPr>
         <w:t xml:space="preserve"> </w:t>
       </w:r>
-      <w:proofErr w:type="gramStart"/>
       <w:r>
         <w:rPr>
           <w:color w:val="000000"/>
@@ -139,15 +152,8 @@
         <w:rPr>
           <w:color w:val="000000"/>
         </w:rPr>
-        <w:t xml:space="preserve"> </w:t>
-      </w:r>
-      <w:r>
-        <w:rPr>
-          <w:color w:val="000000"/>
-        </w:rPr>
         <w:t>pages</w:t>
       </w:r>
-      <w:proofErr w:type="gramEnd"/>
       <w:r>
         <w:rPr>
           <w:color w:val="000000"/>
@@ -272,13 +278,38 @@
         <w:rPr>
           <w:color w:val="000000"/>
         </w:rPr>
-        <w:t xml:space="preserve">card </w:t>
-      </w:r>
-      <w:r>
-        <w:rPr>
-          <w:color w:val="000000"/>
-        </w:rPr>
-        <w:t>and HMAC</w:t>
+        <w:t xml:space="preserve">card and HMAC </w:t>
+      </w:r>
+      <w:r>
+        <w:rPr>
+          <w:color w:val="000000"/>
+        </w:rPr>
+        <w:t xml:space="preserve">master key in the cloud. We have a cache for the keys by encrypting using the Android Keystore and storing them in the shared preference. It is available locally for two minutes (testing) before expiry. Every time the cache expires, we fetch the keys from the cloud and compare them with the local ones. If any difference is detected, we send a log notifying the malicious issue to the cloud and </w:t>
+      </w:r>
+      <w:r>
+        <w:rPr>
+          <w:color w:val="000000"/>
+        </w:rPr>
+        <w:t>stop</w:t>
+      </w:r>
+      <w:r>
+        <w:rPr>
+          <w:color w:val="000000"/>
+        </w:rPr>
+        <w:t xml:space="preserve"> the reader</w:t>
+      </w:r>
+      <w:r>
+        <w:rPr>
+          <w:color w:val="000000"/>
+        </w:rPr>
+        <w:t xml:space="preserve"> (</w:t>
+      </w:r>
+      <w:r>
+        <w:rPr>
+          <w:rFonts w:hint="eastAsia"/>
+          <w:color w:val="000000"/>
+        </w:rPr>
+        <w:t>distributed</w:t>
       </w:r>
       <w:r>
         <w:rPr>
@@ -288,265 +319,46 @@
       </w:r>
       <w:r>
         <w:rPr>
-          <w:color w:val="000000"/>
-        </w:rPr>
-        <w:t xml:space="preserve">master key in the cloud. We have a cache for the keys by encrypting using the Android Keystore and storing them in the shared preference. It is available locally for two minutes (testing) before expiry. Every time the cache expires, we fetch the keys from the cloud and compare them with the local ones. If any difference is detected, we send a log notifying the malicious issue to the cloud and </w:t>
-      </w:r>
-      <w:r>
-        <w:rPr>
-          <w:color w:val="000000"/>
-        </w:rPr>
-        <w:t>stop</w:t>
-      </w:r>
-      <w:r>
-        <w:rPr>
-          <w:color w:val="000000"/>
-        </w:rPr>
-        <w:t xml:space="preserve"> the reader</w:t>
-      </w:r>
-      <w:r>
-        <w:rPr>
-          <w:color w:val="000000"/>
-        </w:rPr>
-        <w:t xml:space="preserve"> (</w:t>
-      </w:r>
-      <w:r>
-        <w:rPr>
           <w:rFonts w:hint="eastAsia"/>
           <w:color w:val="000000"/>
         </w:rPr>
-        <w:t>distributed</w:t>
-      </w:r>
-      <w:r>
-        <w:rPr>
-          <w:color w:val="000000"/>
-        </w:rPr>
-        <w:t xml:space="preserve"> </w:t>
+        <w:t>verification</w:t>
+      </w:r>
+      <w:r>
+        <w:rPr>
+          <w:color w:val="000000"/>
+        </w:rPr>
+        <w:t>)</w:t>
+      </w:r>
+      <w:r>
+        <w:rPr>
+          <w:color w:val="000000"/>
+        </w:rPr>
+        <w:t xml:space="preserve">. It will work as usual if the key expires and </w:t>
+      </w:r>
+      <w:r>
+        <w:rPr>
+          <w:color w:val="000000"/>
+        </w:rPr>
+        <w:t xml:space="preserve">there is </w:t>
+      </w:r>
+      <w:r>
+        <w:rPr>
+          <w:color w:val="000000"/>
+        </w:rPr>
+        <w:t>no Internet connecti</w:t>
       </w:r>
       <w:r>
         <w:rPr>
           <w:rFonts w:hint="eastAsia"/>
           <w:color w:val="000000"/>
         </w:rPr>
-        <w:t>verification</w:t>
-      </w:r>
-      <w:r>
-        <w:rPr>
-          <w:color w:val="000000"/>
-        </w:rPr>
-        <w:t>)</w:t>
-      </w:r>
-      <w:r>
-        <w:rPr>
-          <w:color w:val="000000"/>
-        </w:rPr>
-        <w:t xml:space="preserve">. It will work as usual if the key expires and </w:t>
-      </w:r>
-      <w:r>
-        <w:rPr>
-          <w:color w:val="000000"/>
-        </w:rPr>
-        <w:t xml:space="preserve">there is </w:t>
-      </w:r>
-      <w:r>
-        <w:rPr>
-          <w:color w:val="000000"/>
-        </w:rPr>
-        <w:t>no Internet connecti</w:t>
-      </w:r>
-      <w:r>
-        <w:rPr>
-          <w:rFonts w:hint="eastAsia"/>
-          <w:color w:val="000000"/>
-        </w:rPr>
         <w:t>on</w:t>
       </w:r>
       <w:r>
         <w:rPr>
           <w:color w:val="000000"/>
         </w:rPr>
-        <w:t>.</w:t>
-      </w:r>
-    </w:p>
-    <w:p>
-      <w:pPr>
-        <w:pStyle w:val="ListParagraph"/>
-        <w:numPr>
-          <w:ilvl w:val="0"/>
-          <w:numId w:val="1"/>
-        </w:numPr>
-        <w:ind w:firstLineChars="0"/>
-      </w:pPr>
-      <w:r>
-        <w:t xml:space="preserve">Logs </w:t>
-      </w:r>
-      <w:r>
-        <w:t xml:space="preserve">are </w:t>
-      </w:r>
-      <w:r>
-        <w:t>cached in the card reader</w:t>
-      </w:r>
-      <w:r>
-        <w:t>. The reader</w:t>
-      </w:r>
-      <w:r>
-        <w:t xml:space="preserve"> submit</w:t>
-      </w:r>
-      <w:r>
-        <w:t>s</w:t>
-      </w:r>
-      <w:r>
-        <w:t xml:space="preserve"> cached logs </w:t>
-      </w:r>
-      <w:r>
-        <w:t xml:space="preserve">and clears </w:t>
-      </w:r>
-      <w:r>
-        <w:t xml:space="preserve">locally </w:t>
-      </w:r>
-      <w:r>
-        <w:t xml:space="preserve">when </w:t>
-      </w:r>
-      <w:r>
-        <w:t xml:space="preserve">the </w:t>
-      </w:r>
-      <w:r>
-        <w:t>Internet is OK.</w:t>
-      </w:r>
-    </w:p>
-    <w:p>
-      <w:pPr>
-        <w:pStyle w:val="ListParagraph"/>
-        <w:numPr>
-          <w:ilvl w:val="0"/>
-          <w:numId w:val="1"/>
-        </w:numPr>
-        <w:ind w:firstLineChars="0"/>
-      </w:pPr>
-      <w:r>
-        <w:rPr>
-          <w:color w:val="000000"/>
-        </w:rPr>
-        <w:t>The logs viewing</w:t>
-      </w:r>
-      <w:r>
-        <w:t xml:space="preserve"> </w:t>
-      </w:r>
-      <w:r>
-        <w:rPr>
-          <w:rFonts w:hint="eastAsia"/>
-        </w:rPr>
-        <w:t>page</w:t>
-      </w:r>
-      <w:r>
-        <w:t xml:space="preserve"> </w:t>
-      </w:r>
-      <w:r>
-        <w:rPr>
-          <w:rFonts w:hint="eastAsia"/>
-        </w:rPr>
-        <w:t>supports</w:t>
-      </w:r>
-      <w:r>
-        <w:t xml:space="preserve"> </w:t>
-      </w:r>
-      <w:r>
-        <w:rPr>
-          <w:rFonts w:hint="eastAsia"/>
-        </w:rPr>
-        <w:t>clear</w:t>
-      </w:r>
-      <w:r>
-        <w:t xml:space="preserve">ing </w:t>
-      </w:r>
-      <w:r>
-        <w:rPr>
-          <w:rFonts w:hint="eastAsia"/>
-        </w:rPr>
-        <w:t>logs</w:t>
-      </w:r>
-      <w:r>
-        <w:t xml:space="preserve"> </w:t>
-      </w:r>
-      <w:r>
-        <w:t xml:space="preserve">in the cloud </w:t>
-      </w:r>
-      <w:r>
-        <w:rPr>
-          <w:rFonts w:hint="eastAsia"/>
-        </w:rPr>
-        <w:t>that</w:t>
-      </w:r>
-      <w:r>
-        <w:t xml:space="preserve"> are </w:t>
-      </w:r>
-      <w:r>
-        <w:rPr>
-          <w:rFonts w:hint="eastAsia"/>
-        </w:rPr>
-        <w:t>older</w:t>
-      </w:r>
-      <w:r>
-        <w:t xml:space="preserve"> </w:t>
-      </w:r>
-      <w:r>
-        <w:rPr>
-          <w:rFonts w:hint="eastAsia"/>
-        </w:rPr>
-        <w:t>than</w:t>
-      </w:r>
-      <w:r>
-        <w:t xml:space="preserve"> </w:t>
-      </w:r>
-      <w:r>
-        <w:rPr>
-          <w:rFonts w:hint="eastAsia"/>
-        </w:rPr>
-        <w:t>the</w:t>
-      </w:r>
-      <w:r>
-        <w:t xml:space="preserve"> </w:t>
-      </w:r>
-      <w:r>
-        <w:rPr>
-          <w:rFonts w:hint="eastAsia"/>
-        </w:rPr>
-        <w:t>specified</w:t>
-      </w:r>
-      <w:r>
-        <w:t xml:space="preserve"> </w:t>
-      </w:r>
-      <w:r>
-        <w:rPr>
-          <w:rFonts w:hint="eastAsia"/>
-        </w:rPr>
-        <w:t>minute</w:t>
-      </w:r>
-      <w:r>
-        <w:t xml:space="preserve"> </w:t>
-      </w:r>
-      <w:r>
-        <w:rPr>
-          <w:rFonts w:hint="eastAsia"/>
-        </w:rPr>
-        <w:t>(</w:t>
-      </w:r>
-      <w:r>
-        <w:t>GDPR</w:t>
-      </w:r>
-      <w:r>
-        <w:t xml:space="preserve"> </w:t>
-      </w:r>
-      <w:r>
-        <w:rPr>
-          <w:rFonts w:hint="eastAsia"/>
-        </w:rPr>
-        <w:t>needs</w:t>
-      </w:r>
-      <w:r>
-        <w:t>)</w:t>
-      </w:r>
-      <w:r>
         <w:t>.</w:t>
       </w:r>
     </w:p>
@@ -563,19 +375,323 @@
           <w:right w:val="nil"/>
           <w:between w:val="nil"/>
         </w:pBdr>
-      </w:pPr>
-      <w:r>
-        <w:rPr>
-          <w:color w:val="000000"/>
-        </w:rPr>
-        <w:t>Logs record the identifier (serial number for the ticket events logging and IP address for other requests), timestamp, remaining uses, and log type. The logging type includes the following:</w:t>
-      </w:r>
-    </w:p>
-    <w:p>
-      <w:pPr>
-        <w:numPr>
-          <w:ilvl w:val="0"/>
-          <w:numId w:val="2"/>
+        <w:rPr>
+          <w:color w:val="000000"/>
+        </w:rPr>
+      </w:pPr>
+      <w:r>
+        <w:rPr>
+          <w:color w:val="000000"/>
+        </w:rPr>
+        <w:t>The a</w:t>
+      </w:r>
+      <w:r>
+        <w:rPr>
+          <w:rFonts w:hint="eastAsia"/>
+          <w:color w:val="000000"/>
+        </w:rPr>
+        <w:t>ctual</w:t>
+      </w:r>
+      <w:r>
+        <w:rPr>
+          <w:color w:val="000000"/>
+        </w:rPr>
+        <w:t xml:space="preserve"> API key is calculated by PBKDF2WithHmacSHA512(master key | </w:t>
+      </w:r>
+      <w:r>
+        <w:rPr>
+          <w:rFonts w:hint="eastAsia"/>
+          <w:color w:val="000000"/>
+        </w:rPr>
+        <w:t>form</w:t>
+      </w:r>
+      <w:r>
+        <w:rPr>
+          <w:color w:val="000000"/>
+        </w:rPr>
+        <w:t xml:space="preserve"> </w:t>
+      </w:r>
+      <w:r>
+        <w:rPr>
+          <w:rFonts w:hint="eastAsia"/>
+          <w:color w:val="000000"/>
+        </w:rPr>
+        <w:t>data</w:t>
+      </w:r>
+      <w:r>
+        <w:rPr>
+          <w:color w:val="000000"/>
+        </w:rPr>
+        <w:t>)</w:t>
+      </w:r>
+      <w:r>
+        <w:rPr>
+          <w:color w:val="000000"/>
+        </w:rPr>
+        <w:t>. F</w:t>
+      </w:r>
+      <w:r>
+        <w:rPr>
+          <w:color w:val="000000"/>
+        </w:rPr>
+        <w:t>orm data includes the card serial number and the timestamp when the request is made, so that</w:t>
+      </w:r>
+      <w:r>
+        <w:rPr>
+          <w:color w:val="000000"/>
+        </w:rPr>
+        <w:t xml:space="preserve"> </w:t>
+      </w:r>
+      <w:r>
+        <w:rPr>
+          <w:color w:val="000000"/>
+        </w:rPr>
+        <w:t>blocked card</w:t>
+      </w:r>
+      <w:r>
+        <w:rPr>
+          <w:color w:val="000000"/>
+        </w:rPr>
+        <w:t>s</w:t>
+      </w:r>
+      <w:r>
+        <w:rPr>
+          <w:color w:val="000000"/>
+        </w:rPr>
+        <w:t xml:space="preserve"> can</w:t>
+      </w:r>
+      <w:r>
+        <w:rPr>
+          <w:color w:val="000000"/>
+        </w:rPr>
+        <w:t>no</w:t>
+      </w:r>
+      <w:r>
+        <w:rPr>
+          <w:color w:val="000000"/>
+        </w:rPr>
+        <w:t>t get the</w:t>
+      </w:r>
+      <w:r>
+        <w:rPr>
+          <w:rFonts w:hint="eastAsia"/>
+          <w:color w:val="000000"/>
+        </w:rPr>
+        <w:t xml:space="preserve"> </w:t>
+      </w:r>
+      <w:r>
+        <w:rPr>
+          <w:color w:val="000000"/>
+        </w:rPr>
+        <w:t>card and HMAC master key</w:t>
+      </w:r>
+      <w:r>
+        <w:rPr>
+          <w:color w:val="000000"/>
+        </w:rPr>
+        <w:t xml:space="preserve">. The requested timestamp should be </w:t>
+      </w:r>
+      <w:r>
+        <w:rPr>
+          <w:rFonts w:hint="eastAsia"/>
+          <w:color w:val="000000"/>
+        </w:rPr>
+        <w:t>younger</w:t>
+      </w:r>
+      <w:r>
+        <w:rPr>
+          <w:color w:val="000000"/>
+        </w:rPr>
+        <w:t xml:space="preserve"> than 5 seconds when the request gets handled.</w:t>
+      </w:r>
+    </w:p>
+    <w:p>
+      <w:pPr>
+        <w:pStyle w:val="ListParagraph"/>
+        <w:numPr>
+          <w:ilvl w:val="0"/>
+          <w:numId w:val="1"/>
+        </w:numPr>
+        <w:ind w:firstLineChars="0"/>
+      </w:pPr>
+      <w:r>
+        <w:t xml:space="preserve">Logs </w:t>
+      </w:r>
+      <w:r>
+        <w:t xml:space="preserve">are </w:t>
+      </w:r>
+      <w:r>
+        <w:t>cached in the card reader</w:t>
+      </w:r>
+      <w:r>
+        <w:t>. The reader</w:t>
+      </w:r>
+      <w:r>
+        <w:t xml:space="preserve"> submit</w:t>
+      </w:r>
+      <w:r>
+        <w:t>s</w:t>
+      </w:r>
+      <w:r>
+        <w:t xml:space="preserve"> cached logs </w:t>
+      </w:r>
+      <w:r>
+        <w:t xml:space="preserve">and clears </w:t>
+      </w:r>
+      <w:r>
+        <w:t xml:space="preserve">locally </w:t>
+      </w:r>
+      <w:r>
+        <w:t xml:space="preserve">when </w:t>
+      </w:r>
+      <w:r>
+        <w:t xml:space="preserve">the </w:t>
+      </w:r>
+      <w:r>
+        <w:t>Internet is OK.</w:t>
+      </w:r>
+    </w:p>
+    <w:p>
+      <w:pPr>
+        <w:pStyle w:val="ListParagraph"/>
+        <w:numPr>
+          <w:ilvl w:val="0"/>
+          <w:numId w:val="1"/>
+        </w:numPr>
+        <w:ind w:firstLineChars="0"/>
+      </w:pPr>
+      <w:r>
+        <w:rPr>
+          <w:color w:val="000000"/>
+        </w:rPr>
+        <w:t>The logs viewing</w:t>
+      </w:r>
+      <w:r>
+        <w:t xml:space="preserve"> </w:t>
+      </w:r>
+      <w:r>
+        <w:rPr>
+          <w:rFonts w:hint="eastAsia"/>
+        </w:rPr>
+        <w:t>page</w:t>
+      </w:r>
+      <w:r>
+        <w:t xml:space="preserve"> </w:t>
+      </w:r>
+      <w:r>
+        <w:rPr>
+          <w:rFonts w:hint="eastAsia"/>
+        </w:rPr>
+        <w:t>supports</w:t>
+      </w:r>
+      <w:r>
+        <w:t xml:space="preserve"> </w:t>
+      </w:r>
+      <w:r>
+        <w:rPr>
+          <w:rFonts w:hint="eastAsia"/>
+        </w:rPr>
+        <w:t>clear</w:t>
+      </w:r>
+      <w:r>
+        <w:t xml:space="preserve">ing </w:t>
+      </w:r>
+      <w:r>
+        <w:rPr>
+          <w:rFonts w:hint="eastAsia"/>
+        </w:rPr>
+        <w:t>logs</w:t>
+      </w:r>
+      <w:r>
+        <w:t xml:space="preserve"> </w:t>
+      </w:r>
+      <w:r>
+        <w:t xml:space="preserve">in the cloud </w:t>
+      </w:r>
+      <w:r>
+        <w:rPr>
+          <w:rFonts w:hint="eastAsia"/>
+        </w:rPr>
+        <w:t>that</w:t>
+      </w:r>
+      <w:r>
+        <w:t xml:space="preserve"> are </w:t>
+      </w:r>
+      <w:r>
+        <w:rPr>
+          <w:rFonts w:hint="eastAsia"/>
+        </w:rPr>
+        <w:t>older</w:t>
+      </w:r>
+      <w:r>
+        <w:t xml:space="preserve"> </w:t>
+      </w:r>
+      <w:r>
+        <w:rPr>
+          <w:rFonts w:hint="eastAsia"/>
+        </w:rPr>
+        <w:t>than</w:t>
+      </w:r>
+      <w:r>
+        <w:t xml:space="preserve"> </w:t>
+      </w:r>
+      <w:r>
+        <w:rPr>
+          <w:rFonts w:hint="eastAsia"/>
+        </w:rPr>
+        <w:t>the</w:t>
+      </w:r>
+      <w:r>
+        <w:t xml:space="preserve"> </w:t>
+      </w:r>
+      <w:r>
+        <w:rPr>
+          <w:rFonts w:hint="eastAsia"/>
+        </w:rPr>
+        <w:t>specified</w:t>
+      </w:r>
+      <w:r>
+        <w:t xml:space="preserve"> </w:t>
+      </w:r>
+      <w:r>
+        <w:rPr>
+          <w:rFonts w:hint="eastAsia"/>
+        </w:rPr>
+        <w:t>minute</w:t>
+      </w:r>
+      <w:r>
+        <w:t xml:space="preserve"> </w:t>
+      </w:r>
+      <w:r>
+        <w:rPr>
+          <w:rFonts w:hint="eastAsia"/>
+        </w:rPr>
+        <w:t>(</w:t>
+      </w:r>
+      <w:r>
+        <w:t>GDPR</w:t>
+      </w:r>
+      <w:r>
+        <w:t xml:space="preserve"> </w:t>
+      </w:r>
+      <w:r>
+        <w:rPr>
+          <w:rFonts w:hint="eastAsia"/>
+        </w:rPr>
+        <w:t>needs</w:t>
+      </w:r>
+      <w:r>
+        <w:t>)</w:t>
+      </w:r>
+      <w:r>
+        <w:t>.</w:t>
+      </w:r>
+    </w:p>
+    <w:p>
+      <w:pPr>
+        <w:numPr>
+          <w:ilvl w:val="0"/>
+          <w:numId w:val="1"/>
         </w:numPr>
         <w:pBdr>
           <w:top w:val="nil"/>
@@ -589,7 +705,7 @@
         <w:rPr>
           <w:color w:val="000000"/>
         </w:rPr>
-        <w:t>Tickets get issued.</w:t>
+        <w:t>Logs record the identifier (serial number for the ticket events logging and IP address for other requests), timestamp, remaining uses, and log type. The logging type includes the following:</w:t>
       </w:r>
     </w:p>
     <w:p>
@@ -610,7 +726,7 @@
         <w:rPr>
           <w:color w:val="000000"/>
         </w:rPr>
-        <w:t>Tickets are used.</w:t>
+        <w:t>Tickets get issued.</w:t>
       </w:r>
     </w:p>
     <w:p>
@@ -631,7 +747,7 @@
         <w:rPr>
           <w:color w:val="000000"/>
         </w:rPr>
-        <w:t>User logs into the management system.</w:t>
+        <w:t>Tickets are used.</w:t>
       </w:r>
     </w:p>
     <w:p>
@@ -652,7 +768,7 @@
         <w:rPr>
           <w:color w:val="000000"/>
         </w:rPr>
-        <w:t>The card reader fetches the master key.</w:t>
+        <w:t>User logs into the management system.</w:t>
       </w:r>
     </w:p>
     <w:p>
@@ -673,7 +789,7 @@
         <w:rPr>
           <w:color w:val="000000"/>
         </w:rPr>
-        <w:t>The card reader fetches the HMAC key.</w:t>
+        <w:t>The card reader fetches the master key.</w:t>
       </w:r>
     </w:p>
     <w:p>
@@ -694,7 +810,7 @@
         <w:rPr>
           <w:color w:val="000000"/>
         </w:rPr>
-        <w:t>A ticket gets blocked.</w:t>
+        <w:t>The card reader fetches the HMAC key.</w:t>
       </w:r>
     </w:p>
     <w:p>
@@ -715,7 +831,7 @@
         <w:rPr>
           <w:color w:val="000000"/>
         </w:rPr>
-        <w:t>A ticket gets unblocked.</w:t>
+        <w:t>A ticket gets blocked.</w:t>
       </w:r>
     </w:p>
     <w:p>
@@ -736,14 +852,14 @@
         <w:rPr>
           <w:color w:val="000000"/>
         </w:rPr>
-        <w:t>Malicious events are happening.</w:t>
-      </w:r>
-    </w:p>
-    <w:p>
-      <w:pPr>
-        <w:numPr>
-          <w:ilvl w:val="0"/>
-          <w:numId w:val="1"/>
+        <w:t>A ticket gets unblocked.</w:t>
+      </w:r>
+    </w:p>
+    <w:p>
+      <w:pPr>
+        <w:numPr>
+          <w:ilvl w:val="0"/>
+          <w:numId w:val="2"/>
         </w:numPr>
         <w:pBdr>
           <w:top w:val="nil"/>
@@ -757,14 +873,14 @@
         <w:rPr>
           <w:color w:val="000000"/>
         </w:rPr>
-        <w:t>We consider the following events as malicious:</w:t>
-      </w:r>
-    </w:p>
-    <w:p>
-      <w:pPr>
-        <w:numPr>
-          <w:ilvl w:val="0"/>
-          <w:numId w:val="3"/>
+        <w:t>Malicious events are happening.</w:t>
+      </w:r>
+    </w:p>
+    <w:p>
+      <w:pPr>
+        <w:numPr>
+          <w:ilvl w:val="0"/>
+          <w:numId w:val="1"/>
         </w:numPr>
         <w:pBdr>
           <w:top w:val="nil"/>
@@ -778,7 +894,7 @@
         <w:rPr>
           <w:color w:val="000000"/>
         </w:rPr>
-        <w:t>The ticket stored expected counter differs from the actual card counter value (MitM replay attack).</w:t>
+        <w:t>We consider the following events as malicious:</w:t>
       </w:r>
     </w:p>
     <w:p>
@@ -799,7 +915,7 @@
         <w:rPr>
           <w:color w:val="000000"/>
         </w:rPr>
-        <w:t>The remaining rides are greater than 20.</w:t>
+        <w:t>The ticket stored expected counter differs from the actual card counter value (MitM replay attack).</w:t>
       </w:r>
     </w:p>
     <w:p>
@@ -820,7 +936,7 @@
         <w:rPr>
           <w:color w:val="000000"/>
         </w:rPr>
-        <w:t>The last ticket check-in time is greater than the current time.</w:t>
+        <w:t>The remaining rides are greater than 20.</w:t>
       </w:r>
     </w:p>
     <w:p>
@@ -839,66 +955,9 @@
       </w:pPr>
       <w:r>
         <w:rPr>
-          <w:rFonts w:hint="eastAsia"/>
-        </w:rPr>
-        <w:t>The</w:t>
-      </w:r>
-      <w:r>
-        <w:rPr>
-          <w:color w:val="000000"/>
-        </w:rPr>
-        <w:t xml:space="preserve"> </w:t>
-      </w:r>
-      <w:proofErr w:type="spellStart"/>
-      <w:r>
-        <w:rPr>
-          <w:color w:val="000000"/>
-        </w:rPr>
-        <w:t>the</w:t>
-      </w:r>
-      <w:proofErr w:type="spellEnd"/>
-      <w:r>
-        <w:rPr>
-          <w:color w:val="000000"/>
-        </w:rPr>
-        <w:t xml:space="preserve"> </w:t>
-      </w:r>
-      <w:r>
-        <w:rPr>
-          <w:color w:val="000000"/>
-        </w:rPr>
-        <w:t>initial counter</w:t>
-      </w:r>
-      <w:r>
-        <w:rPr>
-          <w:color w:val="000000"/>
-        </w:rPr>
-        <w:t xml:space="preserve"> value </w:t>
-      </w:r>
-      <w:r>
-        <w:rPr>
-          <w:rFonts w:hint="eastAsia"/>
-          <w:color w:val="000000"/>
-        </w:rPr>
-        <w:t>does</w:t>
-      </w:r>
-      <w:r>
-        <w:rPr>
-          <w:color w:val="000000"/>
-        </w:rPr>
-        <w:t xml:space="preserve">n’t </w:t>
-      </w:r>
-      <w:r>
-        <w:rPr>
-          <w:color w:val="000000"/>
-        </w:rPr>
-        <w:t>match the current counter value</w:t>
-      </w:r>
-      <w:r>
-        <w:rPr>
-          <w:color w:val="000000"/>
-        </w:rPr>
-        <w:t xml:space="preserve"> while expiry time is 0.</w:t>
+          <w:color w:val="000000"/>
+        </w:rPr>
+        <w:t>The last ticket check-in time is greater than the current time.</w:t>
       </w:r>
     </w:p>
     <w:p>
@@ -914,15 +973,73 @@
           <w:right w:val="nil"/>
           <w:between w:val="nil"/>
         </w:pBdr>
-        <w:rPr>
-          <w:color w:val="000000"/>
-        </w:rPr>
-      </w:pPr>
-      <w:r>
-        <w:rPr>
-          <w:color w:val="000000"/>
-        </w:rPr>
-        <w:t>The remaining validity period of the ticket is greater than 2 minutes (max expiry time).</w:t>
+      </w:pPr>
+      <w:r>
+        <w:rPr>
+          <w:rFonts w:hint="eastAsia"/>
+        </w:rPr>
+        <w:t>T</w:t>
+      </w:r>
+      <w:r>
+        <w:rPr>
+          <w:color w:val="000000"/>
+        </w:rPr>
+        <w:t xml:space="preserve">he </w:t>
+      </w:r>
+      <w:r>
+        <w:rPr>
+          <w:color w:val="000000"/>
+        </w:rPr>
+        <w:t>initial counter</w:t>
+      </w:r>
+      <w:r>
+        <w:rPr>
+          <w:color w:val="000000"/>
+        </w:rPr>
+        <w:t xml:space="preserve"> value </w:t>
+      </w:r>
+      <w:r>
+        <w:rPr>
+          <w:rFonts w:hint="eastAsia"/>
+          <w:color w:val="000000"/>
+        </w:rPr>
+        <w:t>does</w:t>
+      </w:r>
+      <w:r>
+        <w:rPr>
+          <w:color w:val="000000"/>
+        </w:rPr>
+        <w:t xml:space="preserve"> no</w:t>
+      </w:r>
+      <w:r>
+        <w:rPr>
+          <w:color w:val="000000"/>
+        </w:rPr>
+        <w:t>t match the current counter value</w:t>
+      </w:r>
+      <w:r>
+        <w:rPr>
+          <w:color w:val="000000"/>
+        </w:rPr>
+        <w:t>,</w:t>
+      </w:r>
+      <w:r>
+        <w:rPr>
+          <w:color w:val="000000"/>
+        </w:rPr>
+        <w:t xml:space="preserve"> while </w:t>
+      </w:r>
+      <w:r>
+        <w:rPr>
+          <w:color w:val="000000"/>
+        </w:rPr>
+        <w:t xml:space="preserve">the </w:t>
+      </w:r>
+      <w:r>
+        <w:rPr>
+          <w:color w:val="000000"/>
+        </w:rPr>
+        <w:t>expiry time is 0.</w:t>
       </w:r>
     </w:p>
     <w:p>
@@ -946,31 +1063,14 @@
         <w:rPr>
           <w:color w:val="000000"/>
         </w:rPr>
-        <w:t>Locally stored keys decrypted using Android Keystore are different from the cloud.</w:t>
-      </w:r>
-    </w:p>
-    <w:p>
-      <w:pPr>
-        <w:rPr>
-          <w:b/>
-          <w:sz w:val="24"/>
-          <w:szCs w:val="24"/>
-        </w:rPr>
-      </w:pPr>
-      <w:r>
-        <w:rPr>
-          <w:b/>
-          <w:sz w:val="24"/>
-          <w:szCs w:val="24"/>
-        </w:rPr>
-        <w:t>Ticket</w:t>
-      </w:r>
-    </w:p>
-    <w:p>
-      <w:pPr>
-        <w:numPr>
-          <w:ilvl w:val="0"/>
-          <w:numId w:val="4"/>
+        <w:t>The remaining validity period of the ticket is greater than 2 minutes (max expiry time).</w:t>
+      </w:r>
+    </w:p>
+    <w:p>
+      <w:pPr>
+        <w:numPr>
+          <w:ilvl w:val="0"/>
+          <w:numId w:val="3"/>
         </w:numPr>
         <w:pBdr>
           <w:top w:val="nil"/>
@@ -979,12 +1079,32 @@
           <w:right w:val="nil"/>
           <w:between w:val="nil"/>
         </w:pBdr>
-      </w:pPr>
-      <w:r>
-        <w:rPr>
-          <w:color w:val="000000"/>
-        </w:rPr>
-        <w:t>We store the ticket data only on the card (for working offline without the cloud).</w:t>
+        <w:rPr>
+          <w:color w:val="000000"/>
+        </w:rPr>
+      </w:pPr>
+      <w:r>
+        <w:rPr>
+          <w:color w:val="000000"/>
+        </w:rPr>
+        <w:t>Locally stored keys decrypted using Android Keystore are different from the cloud.</w:t>
+      </w:r>
+    </w:p>
+    <w:p>
+      <w:pPr>
+        <w:rPr>
+          <w:b/>
+          <w:sz w:val="24"/>
+          <w:szCs w:val="24"/>
+        </w:rPr>
+      </w:pPr>
+      <w:r>
+        <w:rPr>
+          <w:b/>
+          <w:sz w:val="24"/>
+          <w:szCs w:val="24"/>
+        </w:rPr>
+        <w:t>Ticket</w:t>
       </w:r>
     </w:p>
     <w:p>
@@ -1005,50 +1125,7 @@
         <w:rPr>
           <w:color w:val="000000"/>
         </w:rPr>
-        <w:t>We use the card-featured counter for counting used rides</w:t>
-      </w:r>
-      <w:r>
-        <w:rPr>
-          <w:color w:val="000000"/>
-        </w:rPr>
-        <w:t xml:space="preserve">, and write </w:t>
-      </w:r>
-      <w:r>
-        <w:rPr>
-          <w:rFonts w:hint="eastAsia"/>
-          <w:color w:val="000000"/>
-        </w:rPr>
-        <w:t>the</w:t>
-      </w:r>
-      <w:r>
-        <w:rPr>
-          <w:color w:val="000000"/>
-        </w:rPr>
-        <w:t xml:space="preserve"> initial counter value when</w:t>
-      </w:r>
-      <w:r>
-        <w:rPr>
-          <w:color w:val="000000"/>
-        </w:rPr>
-        <w:t xml:space="preserve"> </w:t>
-      </w:r>
-      <w:r>
-        <w:rPr>
-          <w:color w:val="000000"/>
-        </w:rPr>
-        <w:t xml:space="preserve">issuing the ticket, as well as the expected counter value when </w:t>
-      </w:r>
-      <w:r>
-        <w:rPr>
-          <w:color w:val="000000"/>
-        </w:rPr>
-        <w:t xml:space="preserve">the ticket is used to the ticket </w:t>
-      </w:r>
-      <w:r>
-        <w:rPr>
-          <w:color w:val="000000"/>
-        </w:rPr>
-        <w:t>to prevent the MitM attacker.</w:t>
+        <w:t>We store the ticket data only on the card (for working offline without the cloud).</w:t>
       </w:r>
     </w:p>
     <w:p>
@@ -1064,37 +1141,69 @@
           <w:right w:val="nil"/>
           <w:between w:val="nil"/>
         </w:pBdr>
-        <w:rPr>
-          <w:color w:val="000000"/>
-        </w:rPr>
-      </w:pPr>
-      <w:r>
-        <w:rPr>
-          <w:color w:val="000000"/>
-        </w:rPr>
-        <w:t xml:space="preserve">We write a </w:t>
-      </w:r>
-      <w:r>
-        <w:t>timestamp</w:t>
-      </w:r>
-      <w:r>
-        <w:rPr>
-          <w:color w:val="000000"/>
-        </w:rPr>
-        <w:t xml:space="preserve"> about the recent validation (last check-in time) </w:t>
+      </w:pPr>
+      <w:r>
+        <w:rPr>
+          <w:color w:val="000000"/>
+        </w:rPr>
+        <w:t xml:space="preserve">We use the card-featured counter for counting used </w:t>
+      </w:r>
+      <w:proofErr w:type="gramStart"/>
+      <w:r>
+        <w:rPr>
+          <w:color w:val="000000"/>
+        </w:rPr>
+        <w:t>rides</w:t>
+      </w:r>
+      <w:r>
+        <w:rPr>
+          <w:color w:val="000000"/>
+        </w:rPr>
+        <w:t>, and</w:t>
+      </w:r>
+      <w:proofErr w:type="gramEnd"/>
+      <w:r>
+        <w:rPr>
+          <w:color w:val="000000"/>
+        </w:rPr>
+        <w:t xml:space="preserve"> write </w:t>
       </w:r>
       <w:r>
         <w:rPr>
           <w:rFonts w:hint="eastAsia"/>
           <w:color w:val="000000"/>
         </w:rPr>
-        <w:t>i</w:t>
-      </w:r>
-      <w:r>
-        <w:rPr>
-          <w:color w:val="000000"/>
-        </w:rPr>
-        <w:t>nto the card.</w:t>
+        <w:t>the</w:t>
+      </w:r>
+      <w:r>
+        <w:rPr>
+          <w:color w:val="000000"/>
+        </w:rPr>
+        <w:t xml:space="preserve"> initial counter value when</w:t>
+      </w:r>
+      <w:r>
+        <w:rPr>
+          <w:color w:val="000000"/>
+        </w:rPr>
+        <w:t xml:space="preserve"> </w:t>
+      </w:r>
+      <w:r>
+        <w:rPr>
+          <w:color w:val="000000"/>
+        </w:rPr>
+        <w:t xml:space="preserve">issuing the ticket, as well as the expected counter value when </w:t>
+      </w:r>
+      <w:r>
+        <w:rPr>
+          <w:color w:val="000000"/>
+        </w:rPr>
+        <w:t xml:space="preserve">the ticket is used to the ticket </w:t>
+      </w:r>
+      <w:r>
+        <w:rPr>
+          <w:color w:val="000000"/>
+        </w:rPr>
+        <w:t>to prevent the MitM attacker.</w:t>
       </w:r>
     </w:p>
     <w:p>
@@ -1110,31 +1219,37 @@
           <w:right w:val="nil"/>
           <w:between w:val="nil"/>
         </w:pBdr>
-      </w:pPr>
-      <w:r>
-        <w:rPr>
-          <w:color w:val="000000"/>
-        </w:rPr>
-        <w:t>The tickets are valid for 2 minutes (testing) from when they were first</w:t>
-      </w:r>
-      <w:r>
-        <w:rPr>
-          <w:color w:val="000000"/>
-        </w:rPr>
-        <w:t xml:space="preserve"> </w:t>
+        <w:rPr>
+          <w:color w:val="000000"/>
+        </w:rPr>
+      </w:pPr>
+      <w:r>
+        <w:rPr>
+          <w:color w:val="000000"/>
+        </w:rPr>
+        <w:t xml:space="preserve">We write a </w:t>
+      </w:r>
+      <w:r>
+        <w:t>timestamp</w:t>
+      </w:r>
+      <w:r>
+        <w:rPr>
+          <w:color w:val="000000"/>
+        </w:rPr>
+        <w:t xml:space="preserve"> about the recent validation (last check-in time) </w:t>
       </w:r>
       <w:r>
         <w:rPr>
           <w:rFonts w:hint="eastAsia"/>
           <w:color w:val="000000"/>
         </w:rPr>
-        <w:t>used</w:t>
-      </w:r>
-      <w:r>
-        <w:rPr>
-          <w:color w:val="000000"/>
-        </w:rPr>
-        <w:t>.</w:t>
+        <w:t>i</w:t>
+      </w:r>
+      <w:r>
+        <w:rPr>
+          <w:color w:val="000000"/>
+        </w:rPr>
+        <w:t>nto the card.</w:t>
       </w:r>
     </w:p>
     <w:p>
@@ -1155,7 +1270,26 @@
         <w:rPr>
           <w:color w:val="000000"/>
         </w:rPr>
-        <w:t>Start the validity period only when the ticket is used for the first time.</w:t>
+        <w:t>The tickets are valid for 2 minutes (testing) from when they were first</w:t>
+      </w:r>
+      <w:r>
+        <w:rPr>
+          <w:color w:val="000000"/>
+        </w:rPr>
+        <w:t xml:space="preserve"> </w:t>
+      </w:r>
+      <w:r>
+        <w:rPr>
+          <w:rFonts w:hint="eastAsia"/>
+          <w:color w:val="000000"/>
+        </w:rPr>
+        <w:t>used</w:t>
+      </w:r>
+      <w:r>
+        <w:rPr>
+          <w:color w:val="000000"/>
+        </w:rPr>
+        <w:t>.</w:t>
       </w:r>
     </w:p>
     <w:p>
@@ -1176,52 +1310,7 @@
         <w:rPr>
           <w:color w:val="000000"/>
         </w:rPr>
-        <w:t>We set 4 bytes of message authentication code (MAC) calculated with UID</w:t>
-      </w:r>
-      <w:r>
-        <w:rPr>
-          <w:color w:val="000000"/>
-        </w:rPr>
-        <w:t xml:space="preserve"> </w:t>
-      </w:r>
-      <w:r>
-        <w:rPr>
-          <w:rFonts w:hint="eastAsia"/>
-          <w:color w:val="000000"/>
-        </w:rPr>
-        <w:t>and</w:t>
-      </w:r>
-      <w:r>
-        <w:rPr>
-          <w:color w:val="000000"/>
-        </w:rPr>
-        <w:t xml:space="preserve"> </w:t>
-      </w:r>
-      <w:r>
-        <w:rPr>
-          <w:rFonts w:hint="eastAsia"/>
-          <w:color w:val="000000"/>
-        </w:rPr>
-        <w:t>ticket</w:t>
-      </w:r>
-      <w:r>
-        <w:rPr>
-          <w:color w:val="000000"/>
-        </w:rPr>
-        <w:t xml:space="preserve"> </w:t>
-      </w:r>
-      <w:r>
-        <w:rPr>
-          <w:rFonts w:hint="eastAsia"/>
-          <w:color w:val="000000"/>
-        </w:rPr>
-        <w:t>data</w:t>
-      </w:r>
-      <w:r>
-        <w:rPr>
-          <w:color w:val="000000"/>
-        </w:rPr>
-        <w:t>.</w:t>
+        <w:t>Start the validity period only when the ticket is used for the first time.</w:t>
       </w:r>
     </w:p>
     <w:p>
@@ -1237,27 +1326,57 @@
           <w:right w:val="nil"/>
           <w:between w:val="nil"/>
         </w:pBdr>
-        <w:rPr>
-          <w:color w:val="000000"/>
-        </w:rPr>
-      </w:pPr>
-      <w:r>
-        <w:rPr>
-          <w:color w:val="000000"/>
-        </w:rPr>
-        <w:t xml:space="preserve">The ticket HMAC is calculated by combining the card serial number, counter limit, </w:t>
-      </w:r>
-      <w:r>
-        <w:rPr>
-          <w:color w:val="000000"/>
-        </w:rPr>
-        <w:t xml:space="preserve">initial counter value, </w:t>
-      </w:r>
-      <w:r>
-        <w:rPr>
-          <w:color w:val="000000"/>
-        </w:rPr>
-        <w:t>expected counter value, last check-in time, and ticket expiry time together.</w:t>
+      </w:pPr>
+      <w:r>
+        <w:rPr>
+          <w:color w:val="000000"/>
+        </w:rPr>
+        <w:t>We set 4 bytes of message authentication code (MAC) calculated with UID</w:t>
+      </w:r>
+      <w:r>
+        <w:rPr>
+          <w:color w:val="000000"/>
+        </w:rPr>
+        <w:t xml:space="preserve"> </w:t>
+      </w:r>
+      <w:r>
+        <w:rPr>
+          <w:rFonts w:hint="eastAsia"/>
+          <w:color w:val="000000"/>
+        </w:rPr>
+        <w:t>and</w:t>
+      </w:r>
+      <w:r>
+        <w:rPr>
+          <w:color w:val="000000"/>
+        </w:rPr>
+        <w:t xml:space="preserve"> </w:t>
+      </w:r>
+      <w:r>
+        <w:rPr>
+          <w:rFonts w:hint="eastAsia"/>
+          <w:color w:val="000000"/>
+        </w:rPr>
+        <w:t>ticket</w:t>
+      </w:r>
+      <w:r>
+        <w:rPr>
+          <w:color w:val="000000"/>
+        </w:rPr>
+        <w:t xml:space="preserve"> </w:t>
+      </w:r>
+      <w:r>
+        <w:rPr>
+          <w:rFonts w:hint="eastAsia"/>
+          <w:color w:val="000000"/>
+        </w:rPr>
+        <w:t>data</w:t>
+      </w:r>
+      <w:r>
+        <w:rPr>
+          <w:color w:val="000000"/>
+        </w:rPr>
+        <w:t>.</w:t>
       </w:r>
     </w:p>
     <w:p>
@@ -1273,50 +1392,27 @@
           <w:right w:val="nil"/>
           <w:between w:val="nil"/>
         </w:pBdr>
-      </w:pPr>
-      <w:r>
-        <w:rPr>
-          <w:color w:val="000000"/>
-        </w:rPr>
-        <w:t>The card key</w:t>
-      </w:r>
-      <w:r>
-        <w:rPr>
-          <w:color w:val="000000"/>
-        </w:rPr>
-        <w:t xml:space="preserve">, </w:t>
-      </w:r>
-      <w:proofErr w:type="spellStart"/>
-      <w:r>
-        <w:rPr>
-          <w:color w:val="000000"/>
-        </w:rPr>
-        <w:t>hmac</w:t>
-      </w:r>
-      <w:proofErr w:type="spellEnd"/>
-      <w:r>
-        <w:rPr>
-          <w:color w:val="000000"/>
-        </w:rPr>
-        <w:t xml:space="preserve"> key, API key</w:t>
-      </w:r>
-      <w:r>
-        <w:rPr>
-          <w:color w:val="000000"/>
-        </w:rPr>
-        <w:t xml:space="preserve"> is calculated by PBKDF2WithHmacSHA</w:t>
-      </w:r>
-      <w:r>
-        <w:rPr>
-          <w:color w:val="000000"/>
-        </w:rPr>
-        <w:t>512</w:t>
-      </w:r>
-      <w:r>
-        <w:rPr>
-          <w:color w:val="000000"/>
-        </w:rPr>
-        <w:t>(master key | card serial number)</w:t>
+        <w:rPr>
+          <w:color w:val="000000"/>
+        </w:rPr>
+      </w:pPr>
+      <w:r>
+        <w:rPr>
+          <w:color w:val="000000"/>
+        </w:rPr>
+        <w:t xml:space="preserve">The ticket HMAC is calculated by combining the card serial number, counter limit, </w:t>
+      </w:r>
+      <w:r>
+        <w:rPr>
+          <w:color w:val="000000"/>
+        </w:rPr>
+        <w:t xml:space="preserve">initial counter value, </w:t>
+      </w:r>
+      <w:r>
+        <w:rPr>
+          <w:color w:val="000000"/>
+        </w:rPr>
+        <w:t>expected counter value, last check-in time, and ticket expiry time together.</w:t>
       </w:r>
     </w:p>
     <w:p>
@@ -1332,22 +1428,62 @@
           <w:right w:val="nil"/>
           <w:between w:val="nil"/>
         </w:pBdr>
-        <w:rPr>
-          <w:color w:val="000000"/>
-        </w:rPr>
-      </w:pPr>
-      <w:r>
-        <w:rPr>
-          <w:color w:val="000000"/>
-        </w:rPr>
-        <w:t xml:space="preserve">New data is written to different pages than the old data, and a counter update commits the write operation. We use odd and even counter values to indicate different memory pages for the ticket data block (even for block 2 </w:t>
-      </w:r>
-      <w:r>
-        <w:rPr>
-          <w:color w:val="000000"/>
-        </w:rPr>
-        <w:lastRenderedPageBreak/>
-        <w:t>and odd for block 1), so the previous ticket is always retained. The counter is incremented as the final step.</w:t>
+      </w:pPr>
+      <w:r>
+        <w:rPr>
+          <w:color w:val="000000"/>
+        </w:rPr>
+        <w:t>The card key</w:t>
+      </w:r>
+      <w:r>
+        <w:rPr>
+          <w:color w:val="000000"/>
+        </w:rPr>
+        <w:t xml:space="preserve"> </w:t>
+      </w:r>
+      <w:r>
+        <w:rPr>
+          <w:rFonts w:hint="eastAsia"/>
+          <w:color w:val="000000"/>
+        </w:rPr>
+        <w:t>or</w:t>
+      </w:r>
+      <w:r>
+        <w:rPr>
+          <w:color w:val="000000"/>
+        </w:rPr>
+        <w:t xml:space="preserve"> </w:t>
+      </w:r>
+      <w:r>
+        <w:rPr>
+          <w:rFonts w:hint="eastAsia"/>
+          <w:color w:val="000000"/>
+        </w:rPr>
+        <w:t>HMAC</w:t>
+      </w:r>
+      <w:r>
+        <w:rPr>
+          <w:color w:val="000000"/>
+        </w:rPr>
+        <w:t xml:space="preserve"> key</w:t>
+      </w:r>
+      <w:r>
+        <w:rPr>
+          <w:color w:val="000000"/>
+        </w:rPr>
+        <w:t xml:space="preserve"> is calculated by PBKDF2WithHmacSHA</w:t>
+      </w:r>
+      <w:r>
+        <w:rPr>
+          <w:color w:val="000000"/>
+        </w:rPr>
+        <w:t>512</w:t>
+      </w:r>
+      <w:r>
+        <w:rPr>
+          <w:color w:val="000000"/>
+        </w:rPr>
+        <w:t>(master key | card serial number)</w:t>
       </w:r>
     </w:p>
     <w:p>
@@ -1363,48 +1499,16 @@
           <w:right w:val="nil"/>
           <w:between w:val="nil"/>
         </w:pBdr>
-      </w:pPr>
-      <w:r>
-        <w:rPr>
-          <w:color w:val="000000"/>
-        </w:rPr>
-        <w:t>Aside from the malicious events check</w:t>
-      </w:r>
-      <w:r>
-        <w:rPr>
-          <w:color w:val="000000"/>
-        </w:rPr>
-        <w:t xml:space="preserve"> mentioned in the cloud section</w:t>
-      </w:r>
-      <w:r>
-        <w:rPr>
-          <w:color w:val="000000"/>
-        </w:rPr>
-        <w:t xml:space="preserve">, we also check HMAC and whether the counter has reached the maximum value during both </w:t>
-      </w:r>
-      <w:r>
-        <w:rPr>
-          <w:color w:val="000000"/>
-        </w:rPr>
-        <w:t xml:space="preserve">the </w:t>
-      </w:r>
-      <w:r>
-        <w:rPr>
-          <w:color w:val="000000"/>
-        </w:rPr>
-        <w:t>issue and use</w:t>
-      </w:r>
-      <w:r>
-        <w:rPr>
-          <w:color w:val="000000"/>
-        </w:rPr>
-        <w:t xml:space="preserve"> process</w:t>
-      </w:r>
-      <w:r>
-        <w:rPr>
-          <w:color w:val="000000"/>
-        </w:rPr>
-        <w:t>.</w:t>
+        <w:rPr>
+          <w:color w:val="000000"/>
+        </w:rPr>
+      </w:pPr>
+      <w:r>
+        <w:rPr>
+          <w:color w:val="000000"/>
+        </w:rPr>
+        <w:lastRenderedPageBreak/>
+        <w:t>New data is written to different pages than the old data, and a counter update commits the write operation. We use odd and even counter values to indicate different memory pages for the ticket data block (even for block 2 and odd for block 1), so the previous ticket is always retained. The counter is incremented as the final step.</w:t>
       </w:r>
     </w:p>
     <w:p>
@@ -1420,63 +1524,42 @@
           <w:right w:val="nil"/>
           <w:between w:val="nil"/>
         </w:pBdr>
-        <w:rPr>
-          <w:color w:val="000000"/>
-        </w:rPr>
-      </w:pPr>
-      <w:r>
-        <w:rPr>
-          <w:color w:val="000000"/>
-        </w:rPr>
-        <w:t xml:space="preserve">We log basic information </w:t>
-      </w:r>
-      <w:r>
-        <w:rPr>
-          <w:color w:val="000000"/>
-        </w:rPr>
-        <w:t>for the latest five events</w:t>
-      </w:r>
-      <w:r>
-        <w:rPr>
-          <w:color w:val="000000"/>
-        </w:rPr>
-        <w:t xml:space="preserve"> like</w:t>
-      </w:r>
-      <w:r>
-        <w:rPr>
-          <w:color w:val="000000"/>
-        </w:rPr>
-        <w:t xml:space="preserve"> the time</w:t>
-      </w:r>
-      <w:r>
-        <w:rPr>
-          <w:color w:val="000000"/>
-        </w:rPr>
-        <w:t>stamp</w:t>
-      </w:r>
-      <w:r>
-        <w:rPr>
-          <w:color w:val="000000"/>
-        </w:rPr>
-        <w:t>, event type, and remaining uses in</w:t>
-      </w:r>
-      <w:r>
-        <w:rPr>
-          <w:color w:val="000000"/>
-        </w:rPr>
-        <w:t>to</w:t>
-      </w:r>
-      <w:r>
-        <w:rPr>
-          <w:color w:val="000000"/>
-        </w:rPr>
-        <w:t xml:space="preserve"> t</w:t>
-      </w:r>
-      <w:r>
-        <w:rPr>
-          <w:color w:val="000000"/>
-        </w:rPr>
-        <w:t>icket</w:t>
+      </w:pPr>
+      <w:r>
+        <w:rPr>
+          <w:color w:val="000000"/>
+        </w:rPr>
+        <w:t>Aside from the malicious events check</w:t>
+      </w:r>
+      <w:r>
+        <w:rPr>
+          <w:color w:val="000000"/>
+        </w:rPr>
+        <w:t xml:space="preserve"> mentioned in the cloud section</w:t>
+      </w:r>
+      <w:r>
+        <w:rPr>
+          <w:color w:val="000000"/>
+        </w:rPr>
+        <w:t xml:space="preserve">, we also check HMAC and whether the counter has reached the maximum value during both </w:t>
+      </w:r>
+      <w:r>
+        <w:rPr>
+          <w:color w:val="000000"/>
+        </w:rPr>
+        <w:t xml:space="preserve">the </w:t>
+      </w:r>
+      <w:r>
+        <w:rPr>
+          <w:color w:val="000000"/>
+        </w:rPr>
+        <w:t>issue and use</w:t>
+      </w:r>
+      <w:r>
+        <w:rPr>
+          <w:color w:val="000000"/>
+        </w:rPr>
+        <w:t xml:space="preserve"> process</w:t>
       </w:r>
       <w:r>
         <w:rPr>
@@ -1487,484 +1570,9 @@
     </w:p>
     <w:p>
       <w:pPr>
-        <w:rPr>
-          <w:b/>
-        </w:rPr>
-      </w:pPr>
-      <w:r>
-        <w:rPr>
-          <w:b/>
-        </w:rPr>
-        <w:t>Memory data structure:</w:t>
-      </w:r>
-    </w:p>
-    <w:p>
-      <w:pPr>
-        <w:rPr>
-          <w:b/>
-        </w:rPr>
-      </w:pPr>
-      <w:r>
-        <w:rPr>
-          <w:b/>
-        </w:rPr>
-        <w:t>Tag block</w:t>
-      </w:r>
-    </w:p>
-    <w:p>
-      <w:r>
-        <w:rPr>
-          <w:b/>
-        </w:rPr>
-        <w:t>4</w:t>
-      </w:r>
-      <w:r>
-        <w:rPr>
-          <w:b/>
-        </w:rPr>
-        <w:t xml:space="preserve">  </w:t>
-      </w:r>
-      <w:r>
-        <w:t xml:space="preserve"> -&gt; application tag (CSE4)</w:t>
-      </w:r>
-    </w:p>
-    <w:p>
-      <w:r>
-        <w:rPr>
-          <w:b/>
-        </w:rPr>
-        <w:t>5</w:t>
-      </w:r>
-      <w:r>
-        <w:rPr>
-          <w:b/>
-        </w:rPr>
-        <w:t xml:space="preserve">  </w:t>
-      </w:r>
-      <w:r>
-        <w:t xml:space="preserve"> -&gt; version (v0.1)</w:t>
-      </w:r>
-    </w:p>
-    <w:p>
-      <w:pPr>
-        <w:rPr>
-          <w:b/>
-        </w:rPr>
-      </w:pPr>
-      <w:r>
-        <w:rPr>
-          <w:b/>
-        </w:rPr>
-        <w:t>2 ticket blocks</w:t>
-      </w:r>
-    </w:p>
-    <w:p>
-      <w:pPr>
-        <w:rPr>
-          <w:b/>
-        </w:rPr>
-      </w:pPr>
-      <w:r>
-        <w:rPr>
-          <w:b/>
-        </w:rPr>
-        <w:t>6</w:t>
-      </w:r>
-      <w:r>
-        <w:rPr>
-          <w:bCs/>
-        </w:rPr>
-        <w:t xml:space="preserve"> </w:t>
-      </w:r>
-      <w:r>
-        <w:rPr>
-          <w:bCs/>
-        </w:rPr>
-        <w:t xml:space="preserve">  </w:t>
-      </w:r>
-      <w:r>
-        <w:rPr>
-          <w:bCs/>
-        </w:rPr>
-        <w:t>-&gt; max ride number (counter limit)</w:t>
-      </w:r>
-    </w:p>
-    <w:p>
-      <w:pPr>
-        <w:rPr>
-          <w:bCs/>
-        </w:rPr>
-      </w:pPr>
-      <w:r>
-        <w:rPr>
-          <w:b/>
-        </w:rPr>
-        <w:t>7</w:t>
-      </w:r>
-      <w:r>
-        <w:rPr>
-          <w:b/>
-        </w:rPr>
-        <w:t xml:space="preserve"> </w:t>
-      </w:r>
-      <w:r>
-        <w:rPr>
-          <w:bCs/>
-        </w:rPr>
-        <w:t xml:space="preserve"> </w:t>
-      </w:r>
-      <w:r>
-        <w:rPr>
-          <w:bCs/>
-        </w:rPr>
-        <w:t xml:space="preserve"> </w:t>
-      </w:r>
-      <w:r>
-        <w:rPr>
-          <w:bCs/>
-        </w:rPr>
-        <w:t>-&gt; initial counter, expected counter</w:t>
-      </w:r>
-    </w:p>
-    <w:p>
-      <w:pPr>
-        <w:rPr>
-          <w:bCs/>
-        </w:rPr>
-      </w:pPr>
-      <w:r>
-        <w:rPr>
-          <w:b/>
-        </w:rPr>
-        <w:t>8</w:t>
-      </w:r>
-      <w:r>
-        <w:rPr>
-          <w:bCs/>
-        </w:rPr>
-        <w:t xml:space="preserve"> </w:t>
-      </w:r>
-      <w:r>
-        <w:rPr>
-          <w:bCs/>
-        </w:rPr>
-        <w:t xml:space="preserve">  </w:t>
-      </w:r>
-      <w:r>
-        <w:rPr>
-          <w:bCs/>
-        </w:rPr>
-        <w:t>-&gt; last check-in time</w:t>
-      </w:r>
-    </w:p>
-    <w:p>
-      <w:pPr>
-        <w:rPr>
-          <w:bCs/>
-        </w:rPr>
-      </w:pPr>
-      <w:r>
-        <w:rPr>
-          <w:b/>
-        </w:rPr>
-        <w:t>9</w:t>
-      </w:r>
-      <w:r>
-        <w:rPr>
-          <w:bCs/>
-        </w:rPr>
-        <w:t xml:space="preserve"> </w:t>
-      </w:r>
-      <w:r>
-        <w:rPr>
-          <w:bCs/>
-        </w:rPr>
-        <w:t xml:space="preserve">  </w:t>
-      </w:r>
-      <w:r>
-        <w:rPr>
-          <w:bCs/>
-        </w:rPr>
-        <w:t>-&gt; expiration time</w:t>
-      </w:r>
-    </w:p>
-    <w:p>
-      <w:pPr>
-        <w:rPr>
-          <w:bCs/>
-        </w:rPr>
-      </w:pPr>
-      <w:r>
-        <w:rPr>
-          <w:b/>
-        </w:rPr>
-        <w:t>10</w:t>
-      </w:r>
-      <w:r>
-        <w:rPr>
-          <w:bCs/>
-        </w:rPr>
-        <w:t xml:space="preserve"> -&gt; </w:t>
-      </w:r>
-      <w:proofErr w:type="spellStart"/>
-      <w:r>
-        <w:rPr>
-          <w:bCs/>
-        </w:rPr>
-        <w:t>hmac</w:t>
-      </w:r>
-      <w:proofErr w:type="spellEnd"/>
-    </w:p>
-    <w:p>
-      <w:pPr>
-        <w:rPr>
-          <w:bCs/>
-          <w:color w:val="7F7F7F" w:themeColor="text1" w:themeTint="80"/>
-        </w:rPr>
-      </w:pPr>
-      <w:r>
-        <w:rPr>
-          <w:b/>
-          <w:color w:val="7F7F7F" w:themeColor="text1" w:themeTint="80"/>
-        </w:rPr>
-        <w:t>11</w:t>
-      </w:r>
-      <w:r>
-        <w:rPr>
-          <w:bCs/>
-          <w:color w:val="7F7F7F" w:themeColor="text1" w:themeTint="80"/>
-        </w:rPr>
-        <w:t xml:space="preserve"> -&gt; max ride number (counter limit)</w:t>
-      </w:r>
-    </w:p>
-    <w:p>
-      <w:pPr>
-        <w:rPr>
-          <w:b/>
-          <w:color w:val="7F7F7F" w:themeColor="text1" w:themeTint="80"/>
-        </w:rPr>
-      </w:pPr>
-      <w:r>
-        <w:rPr>
-          <w:b/>
-          <w:color w:val="7F7F7F" w:themeColor="text1" w:themeTint="80"/>
-        </w:rPr>
-        <w:t>12</w:t>
-      </w:r>
-      <w:r>
-        <w:rPr>
-          <w:bCs/>
-          <w:color w:val="7F7F7F" w:themeColor="text1" w:themeTint="80"/>
-        </w:rPr>
-        <w:t xml:space="preserve"> -&gt; initial counter, expected counter</w:t>
-      </w:r>
-    </w:p>
-    <w:p>
-      <w:pPr>
-        <w:rPr>
-          <w:bCs/>
-          <w:color w:val="7F7F7F" w:themeColor="text1" w:themeTint="80"/>
-        </w:rPr>
-      </w:pPr>
-      <w:r>
-        <w:rPr>
-          <w:b/>
-          <w:color w:val="7F7F7F" w:themeColor="text1" w:themeTint="80"/>
-        </w:rPr>
-        <w:t>13</w:t>
-      </w:r>
-      <w:r>
-        <w:rPr>
-          <w:bCs/>
-          <w:color w:val="7F7F7F" w:themeColor="text1" w:themeTint="80"/>
-        </w:rPr>
-        <w:t xml:space="preserve"> -&gt; last check-in time</w:t>
-      </w:r>
-    </w:p>
-    <w:p>
-      <w:pPr>
-        <w:rPr>
-          <w:b/>
-          <w:color w:val="7F7F7F" w:themeColor="text1" w:themeTint="80"/>
-        </w:rPr>
-      </w:pPr>
-      <w:r>
-        <w:rPr>
-          <w:b/>
-          <w:color w:val="7F7F7F" w:themeColor="text1" w:themeTint="80"/>
-        </w:rPr>
-        <w:t>14</w:t>
-      </w:r>
-      <w:r>
-        <w:rPr>
-          <w:bCs/>
-          <w:color w:val="7F7F7F" w:themeColor="text1" w:themeTint="80"/>
-        </w:rPr>
-        <w:t xml:space="preserve"> -&gt; expiration time</w:t>
-      </w:r>
-    </w:p>
-    <w:p>
-      <w:pPr>
-        <w:rPr>
-          <w:b/>
-          <w:color w:val="7F7F7F" w:themeColor="text1" w:themeTint="80"/>
-        </w:rPr>
-      </w:pPr>
-      <w:r>
-        <w:rPr>
-          <w:b/>
-          <w:color w:val="7F7F7F" w:themeColor="text1" w:themeTint="80"/>
-        </w:rPr>
-        <w:t>15</w:t>
-      </w:r>
-      <w:r>
-        <w:rPr>
-          <w:bCs/>
-          <w:color w:val="7F7F7F" w:themeColor="text1" w:themeTint="80"/>
-        </w:rPr>
-        <w:t xml:space="preserve"> -&gt; </w:t>
-      </w:r>
-      <w:proofErr w:type="spellStart"/>
-      <w:r>
-        <w:rPr>
-          <w:bCs/>
-          <w:color w:val="7F7F7F" w:themeColor="text1" w:themeTint="80"/>
-        </w:rPr>
-        <w:t>hmac</w:t>
-      </w:r>
-      <w:proofErr w:type="spellEnd"/>
-    </w:p>
-    <w:p>
-      <w:pPr>
-        <w:rPr>
-          <w:b/>
-        </w:rPr>
-      </w:pPr>
-      <w:proofErr w:type="spellStart"/>
-      <w:r>
-        <w:rPr>
-          <w:b/>
-        </w:rPr>
-        <w:t>Logs</w:t>
-      </w:r>
-      <w:proofErr w:type="spellEnd"/>
-      <w:r>
-        <w:rPr>
-          <w:b/>
-        </w:rPr>
-        <w:t xml:space="preserve"> block</w:t>
-      </w:r>
-    </w:p>
-    <w:p>
-      <w:pPr>
-        <w:rPr>
-          <w:bCs/>
-        </w:rPr>
-      </w:pPr>
-      <w:r>
-        <w:rPr>
-          <w:b/>
-        </w:rPr>
-        <w:t xml:space="preserve">30,31 </w:t>
-      </w:r>
-      <w:r>
-        <w:rPr>
-          <w:bCs/>
-        </w:rPr>
-        <w:t>-&gt; timestamp, remaining ride, type</w:t>
-      </w:r>
-    </w:p>
-    <w:p>
-      <w:pPr>
-        <w:rPr>
-          <w:b/>
-        </w:rPr>
-      </w:pPr>
-      <w:r>
-        <w:rPr>
-          <w:b/>
-        </w:rPr>
-        <w:t>32,33</w:t>
-      </w:r>
-      <w:r>
-        <w:rPr>
-          <w:bCs/>
-        </w:rPr>
-        <w:t xml:space="preserve"> -&gt; timestamp, remaining ride, type</w:t>
-      </w:r>
-    </w:p>
-    <w:p>
-      <w:r>
-        <w:rPr>
-          <w:b/>
-        </w:rPr>
-        <w:t>34,35</w:t>
-      </w:r>
-      <w:r>
-        <w:t xml:space="preserve"> -&gt; timestamp, remaining ride, type</w:t>
-      </w:r>
-    </w:p>
-    <w:p>
-      <w:r>
-        <w:rPr>
-          <w:b/>
-        </w:rPr>
-        <w:t>36,37</w:t>
-      </w:r>
-      <w:r>
-        <w:t xml:space="preserve"> -&gt; timestamp, remaining ride, type</w:t>
-      </w:r>
-    </w:p>
-    <w:p>
-      <w:r>
-        <w:rPr>
-          <w:b/>
-        </w:rPr>
-        <w:t>38,39</w:t>
-      </w:r>
-      <w:r>
-        <w:t xml:space="preserve"> -&gt; timestamp, remaining ride, type</w:t>
-      </w:r>
-    </w:p>
-    <w:p>
-      <w:pPr>
-        <w:rPr>
-          <w:bCs/>
-          <w:i/>
-          <w:iCs/>
-        </w:rPr>
-      </w:pPr>
-      <w:r>
-        <w:rPr>
-          <w:bCs/>
-          <w:i/>
-          <w:iCs/>
-        </w:rPr>
-        <w:t>If any of the following flows get interrupted, we will show "Communication error!" to the user.</w:t>
-      </w:r>
-    </w:p>
-    <w:p>
-      <w:pPr>
-        <w:rPr>
-          <w:b/>
-          <w:sz w:val="24"/>
-          <w:szCs w:val="24"/>
-        </w:rPr>
-      </w:pPr>
-      <w:r>
-        <w:rPr>
-          <w:b/>
-          <w:sz w:val="24"/>
-          <w:szCs w:val="24"/>
-        </w:rPr>
-        <w:t>Issue flow</w:t>
-      </w:r>
-    </w:p>
-    <w:p>
-      <w:pPr>
-        <w:numPr>
-          <w:ilvl w:val="0"/>
-          <w:numId w:val="5"/>
+        <w:numPr>
+          <w:ilvl w:val="0"/>
+          <w:numId w:val="4"/>
         </w:numPr>
         <w:pBdr>
           <w:top w:val="nil"/>
@@ -1973,24 +1581,549 @@
           <w:right w:val="nil"/>
           <w:between w:val="nil"/>
         </w:pBdr>
-      </w:pPr>
-      <w:r>
-        <w:rPr>
-          <w:color w:val="000000"/>
-        </w:rPr>
-        <w:t>We first check the serial number</w:t>
-      </w:r>
-      <w:r>
-        <w:rPr>
-          <w:color w:val="000000"/>
-        </w:rPr>
-        <w:t>, determine whether the card is blocked, and</w:t>
-      </w:r>
-      <w:r>
-        <w:rPr>
-          <w:color w:val="000000"/>
-        </w:rPr>
-        <w:t xml:space="preserve"> then calculate the card key.</w:t>
+        <w:rPr>
+          <w:color w:val="000000"/>
+        </w:rPr>
+      </w:pPr>
+      <w:r>
+        <w:rPr>
+          <w:color w:val="000000"/>
+        </w:rPr>
+        <w:t xml:space="preserve">We log basic information </w:t>
+      </w:r>
+      <w:r>
+        <w:rPr>
+          <w:color w:val="000000"/>
+        </w:rPr>
+        <w:t>for the latest five events</w:t>
+      </w:r>
+      <w:r>
+        <w:rPr>
+          <w:color w:val="000000"/>
+        </w:rPr>
+        <w:t>,</w:t>
+      </w:r>
+      <w:r>
+        <w:rPr>
+          <w:color w:val="000000"/>
+        </w:rPr>
+        <w:t xml:space="preserve"> like</w:t>
+      </w:r>
+      <w:r>
+        <w:rPr>
+          <w:color w:val="000000"/>
+        </w:rPr>
+        <w:t xml:space="preserve"> the time</w:t>
+      </w:r>
+      <w:r>
+        <w:rPr>
+          <w:color w:val="000000"/>
+        </w:rPr>
+        <w:t>stamp</w:t>
+      </w:r>
+      <w:r>
+        <w:rPr>
+          <w:color w:val="000000"/>
+        </w:rPr>
+        <w:t>, event type, and remaining uses in</w:t>
+      </w:r>
+      <w:r>
+        <w:rPr>
+          <w:color w:val="000000"/>
+        </w:rPr>
+        <w:t>to</w:t>
+      </w:r>
+      <w:r>
+        <w:rPr>
+          <w:color w:val="000000"/>
+        </w:rPr>
+        <w:t xml:space="preserve"> t</w:t>
+      </w:r>
+      <w:r>
+        <w:rPr>
+          <w:color w:val="000000"/>
+        </w:rPr>
+        <w:t>icket</w:t>
+      </w:r>
+      <w:r>
+        <w:rPr>
+          <w:rFonts w:hint="eastAsia"/>
+          <w:color w:val="000000"/>
+        </w:rPr>
+        <w:t>s</w:t>
+      </w:r>
+      <w:r>
+        <w:rPr>
+          <w:color w:val="000000"/>
+        </w:rPr>
+        <w:t>.</w:t>
+      </w:r>
+    </w:p>
+    <w:p>
+      <w:pPr>
+        <w:rPr>
+          <w:b/>
+        </w:rPr>
+      </w:pPr>
+      <w:r>
+        <w:rPr>
+          <w:b/>
+        </w:rPr>
+        <w:t>Memory data structure:</w:t>
+      </w:r>
+    </w:p>
+    <w:p>
+      <w:pPr>
+        <w:rPr>
+          <w:b/>
+        </w:rPr>
+      </w:pPr>
+      <w:r>
+        <w:rPr>
+          <w:b/>
+        </w:rPr>
+        <w:t>Tag block</w:t>
+      </w:r>
+    </w:p>
+    <w:p>
+      <w:r>
+        <w:rPr>
+          <w:b/>
+        </w:rPr>
+        <w:t>4</w:t>
+      </w:r>
+      <w:r>
+        <w:rPr>
+          <w:b/>
+        </w:rPr>
+        <w:t xml:space="preserve">  </w:t>
+      </w:r>
+      <w:r>
+        <w:t xml:space="preserve"> -&gt; application tag (CSE4)</w:t>
+      </w:r>
+    </w:p>
+    <w:p>
+      <w:r>
+        <w:rPr>
+          <w:b/>
+        </w:rPr>
+        <w:t>5</w:t>
+      </w:r>
+      <w:r>
+        <w:rPr>
+          <w:b/>
+        </w:rPr>
+        <w:t xml:space="preserve">  </w:t>
+      </w:r>
+      <w:r>
+        <w:t xml:space="preserve"> -&gt; version (v0.1)</w:t>
+      </w:r>
+    </w:p>
+    <w:p>
+      <w:pPr>
+        <w:rPr>
+          <w:b/>
+        </w:rPr>
+      </w:pPr>
+      <w:r>
+        <w:rPr>
+          <w:b/>
+        </w:rPr>
+        <w:t>2 ticket blocks</w:t>
+      </w:r>
+    </w:p>
+    <w:p>
+      <w:pPr>
+        <w:rPr>
+          <w:b/>
+        </w:rPr>
+      </w:pPr>
+      <w:r>
+        <w:rPr>
+          <w:b/>
+        </w:rPr>
+        <w:t>6</w:t>
+      </w:r>
+      <w:r>
+        <w:rPr>
+          <w:bCs/>
+        </w:rPr>
+        <w:t xml:space="preserve"> </w:t>
+      </w:r>
+      <w:r>
+        <w:rPr>
+          <w:bCs/>
+        </w:rPr>
+        <w:t xml:space="preserve">  </w:t>
+      </w:r>
+      <w:r>
+        <w:rPr>
+          <w:bCs/>
+        </w:rPr>
+        <w:t>-&gt; max ride number (counter limit)</w:t>
+      </w:r>
+    </w:p>
+    <w:p>
+      <w:pPr>
+        <w:rPr>
+          <w:bCs/>
+        </w:rPr>
+      </w:pPr>
+      <w:r>
+        <w:rPr>
+          <w:b/>
+        </w:rPr>
+        <w:t>7</w:t>
+      </w:r>
+      <w:r>
+        <w:rPr>
+          <w:b/>
+        </w:rPr>
+        <w:t xml:space="preserve"> </w:t>
+      </w:r>
+      <w:r>
+        <w:rPr>
+          <w:bCs/>
+        </w:rPr>
+        <w:t xml:space="preserve"> </w:t>
+      </w:r>
+      <w:r>
+        <w:rPr>
+          <w:bCs/>
+        </w:rPr>
+        <w:t xml:space="preserve"> </w:t>
+      </w:r>
+      <w:r>
+        <w:rPr>
+          <w:bCs/>
+        </w:rPr>
+        <w:t>-&gt; initial counter, expected counter</w:t>
+      </w:r>
+    </w:p>
+    <w:p>
+      <w:pPr>
+        <w:rPr>
+          <w:bCs/>
+        </w:rPr>
+      </w:pPr>
+      <w:r>
+        <w:rPr>
+          <w:b/>
+        </w:rPr>
+        <w:t>8</w:t>
+      </w:r>
+      <w:r>
+        <w:rPr>
+          <w:bCs/>
+        </w:rPr>
+        <w:t xml:space="preserve"> </w:t>
+      </w:r>
+      <w:r>
+        <w:rPr>
+          <w:bCs/>
+        </w:rPr>
+        <w:t xml:space="preserve">  </w:t>
+      </w:r>
+      <w:r>
+        <w:rPr>
+          <w:bCs/>
+        </w:rPr>
+        <w:t>-&gt; last check-in time</w:t>
+      </w:r>
+    </w:p>
+    <w:p>
+      <w:pPr>
+        <w:rPr>
+          <w:bCs/>
+        </w:rPr>
+      </w:pPr>
+      <w:r>
+        <w:rPr>
+          <w:b/>
+        </w:rPr>
+        <w:t>9</w:t>
+      </w:r>
+      <w:r>
+        <w:rPr>
+          <w:bCs/>
+        </w:rPr>
+        <w:t xml:space="preserve"> </w:t>
+      </w:r>
+      <w:r>
+        <w:rPr>
+          <w:bCs/>
+        </w:rPr>
+        <w:t xml:space="preserve">  </w:t>
+      </w:r>
+      <w:r>
+        <w:rPr>
+          <w:bCs/>
+        </w:rPr>
+        <w:t>-&gt; expiration time</w:t>
+      </w:r>
+    </w:p>
+    <w:p>
+      <w:pPr>
+        <w:rPr>
+          <w:bCs/>
+        </w:rPr>
+      </w:pPr>
+      <w:r>
+        <w:rPr>
+          <w:b/>
+        </w:rPr>
+        <w:t>10</w:t>
+      </w:r>
+      <w:r>
+        <w:rPr>
+          <w:bCs/>
+        </w:rPr>
+        <w:t xml:space="preserve"> -&gt; </w:t>
+      </w:r>
+      <w:proofErr w:type="spellStart"/>
+      <w:r>
+        <w:rPr>
+          <w:bCs/>
+        </w:rPr>
+        <w:t>hmac</w:t>
+      </w:r>
+      <w:proofErr w:type="spellEnd"/>
+    </w:p>
+    <w:p>
+      <w:pPr>
+        <w:rPr>
+          <w:bCs/>
+          <w:color w:val="7F7F7F" w:themeColor="text1" w:themeTint="80"/>
+        </w:rPr>
+      </w:pPr>
+      <w:r>
+        <w:rPr>
+          <w:b/>
+          <w:color w:val="7F7F7F" w:themeColor="text1" w:themeTint="80"/>
+        </w:rPr>
+        <w:t>11</w:t>
+      </w:r>
+      <w:r>
+        <w:rPr>
+          <w:bCs/>
+          <w:color w:val="7F7F7F" w:themeColor="text1" w:themeTint="80"/>
+        </w:rPr>
+        <w:t xml:space="preserve"> -&gt; max ride number (counter limit)</w:t>
+      </w:r>
+    </w:p>
+    <w:p>
+      <w:pPr>
+        <w:rPr>
+          <w:b/>
+          <w:color w:val="7F7F7F" w:themeColor="text1" w:themeTint="80"/>
+        </w:rPr>
+      </w:pPr>
+      <w:r>
+        <w:rPr>
+          <w:b/>
+          <w:color w:val="7F7F7F" w:themeColor="text1" w:themeTint="80"/>
+        </w:rPr>
+        <w:t>12</w:t>
+      </w:r>
+      <w:r>
+        <w:rPr>
+          <w:bCs/>
+          <w:color w:val="7F7F7F" w:themeColor="text1" w:themeTint="80"/>
+        </w:rPr>
+        <w:t xml:space="preserve"> -&gt; initial counter, expected counter</w:t>
+      </w:r>
+    </w:p>
+    <w:p>
+      <w:pPr>
+        <w:rPr>
+          <w:bCs/>
+          <w:color w:val="7F7F7F" w:themeColor="text1" w:themeTint="80"/>
+        </w:rPr>
+      </w:pPr>
+      <w:r>
+        <w:rPr>
+          <w:b/>
+          <w:color w:val="7F7F7F" w:themeColor="text1" w:themeTint="80"/>
+        </w:rPr>
+        <w:t>13</w:t>
+      </w:r>
+      <w:r>
+        <w:rPr>
+          <w:bCs/>
+          <w:color w:val="7F7F7F" w:themeColor="text1" w:themeTint="80"/>
+        </w:rPr>
+        <w:t xml:space="preserve"> -&gt; last check-in time</w:t>
+      </w:r>
+    </w:p>
+    <w:p>
+      <w:pPr>
+        <w:rPr>
+          <w:b/>
+          <w:color w:val="7F7F7F" w:themeColor="text1" w:themeTint="80"/>
+        </w:rPr>
+      </w:pPr>
+      <w:r>
+        <w:rPr>
+          <w:b/>
+          <w:color w:val="7F7F7F" w:themeColor="text1" w:themeTint="80"/>
+        </w:rPr>
+        <w:t>14</w:t>
+      </w:r>
+      <w:r>
+        <w:rPr>
+          <w:bCs/>
+          <w:color w:val="7F7F7F" w:themeColor="text1" w:themeTint="80"/>
+        </w:rPr>
+        <w:t xml:space="preserve"> -&gt; expiration time</w:t>
+      </w:r>
+    </w:p>
+    <w:p>
+      <w:pPr>
+        <w:rPr>
+          <w:b/>
+          <w:color w:val="7F7F7F" w:themeColor="text1" w:themeTint="80"/>
+        </w:rPr>
+      </w:pPr>
+      <w:r>
+        <w:rPr>
+          <w:b/>
+          <w:color w:val="7F7F7F" w:themeColor="text1" w:themeTint="80"/>
+        </w:rPr>
+        <w:t>15</w:t>
+      </w:r>
+      <w:r>
+        <w:rPr>
+          <w:bCs/>
+          <w:color w:val="7F7F7F" w:themeColor="text1" w:themeTint="80"/>
+        </w:rPr>
+        <w:t xml:space="preserve"> -&gt; </w:t>
+      </w:r>
+      <w:proofErr w:type="spellStart"/>
+      <w:r>
+        <w:rPr>
+          <w:bCs/>
+          <w:color w:val="7F7F7F" w:themeColor="text1" w:themeTint="80"/>
+        </w:rPr>
+        <w:t>hmac</w:t>
+      </w:r>
+      <w:proofErr w:type="spellEnd"/>
+    </w:p>
+    <w:p>
+      <w:pPr>
+        <w:rPr>
+          <w:b/>
+        </w:rPr>
+      </w:pPr>
+      <w:r>
+        <w:rPr>
+          <w:b/>
+        </w:rPr>
+        <w:t>Logs block</w:t>
+      </w:r>
+    </w:p>
+    <w:p>
+      <w:pPr>
+        <w:rPr>
+          <w:bCs/>
+        </w:rPr>
+      </w:pPr>
+      <w:r>
+        <w:rPr>
+          <w:b/>
+        </w:rPr>
+        <w:t xml:space="preserve">30,31 </w:t>
+      </w:r>
+      <w:r>
+        <w:rPr>
+          <w:bCs/>
+        </w:rPr>
+        <w:t>-&gt; timestamp, remaining ride, type</w:t>
+      </w:r>
+    </w:p>
+    <w:p>
+      <w:pPr>
+        <w:rPr>
+          <w:b/>
+        </w:rPr>
+      </w:pPr>
+      <w:r>
+        <w:rPr>
+          <w:b/>
+        </w:rPr>
+        <w:t>32,33</w:t>
+      </w:r>
+      <w:r>
+        <w:rPr>
+          <w:bCs/>
+        </w:rPr>
+        <w:t xml:space="preserve"> -&gt; timestamp, remaining ride, type</w:t>
+      </w:r>
+    </w:p>
+    <w:p>
+      <w:r>
+        <w:rPr>
+          <w:b/>
+        </w:rPr>
+        <w:t>34,35</w:t>
+      </w:r>
+      <w:r>
+        <w:t xml:space="preserve"> -&gt; timestamp, remaining ride, type</w:t>
+      </w:r>
+    </w:p>
+    <w:p>
+      <w:r>
+        <w:rPr>
+          <w:b/>
+        </w:rPr>
+        <w:t>36,37</w:t>
+      </w:r>
+      <w:r>
+        <w:t xml:space="preserve"> -&gt; timestamp, remaining ride, type</w:t>
+      </w:r>
+    </w:p>
+    <w:p>
+      <w:r>
+        <w:rPr>
+          <w:b/>
+        </w:rPr>
+        <w:t>38,39</w:t>
+      </w:r>
+      <w:r>
+        <w:t xml:space="preserve"> -&gt; timestamp, remaining ride, type</w:t>
+      </w:r>
+    </w:p>
+    <w:p>
+      <w:pPr>
+        <w:rPr>
+          <w:bCs/>
+          <w:i/>
+          <w:iCs/>
+        </w:rPr>
+      </w:pPr>
+      <w:r>
+        <w:rPr>
+          <w:bCs/>
+          <w:i/>
+          <w:iCs/>
+        </w:rPr>
+        <w:t>If any of the following flows get interrupted, we will show "Communication error!" to the user.</w:t>
+      </w:r>
+    </w:p>
+    <w:p>
+      <w:pPr>
+        <w:rPr>
+          <w:b/>
+          <w:sz w:val="24"/>
+          <w:szCs w:val="24"/>
+        </w:rPr>
+      </w:pPr>
+      <w:r>
+        <w:rPr>
+          <w:b/>
+          <w:sz w:val="24"/>
+          <w:szCs w:val="24"/>
+        </w:rPr>
+        <w:t>Issue flow</w:t>
       </w:r>
     </w:p>
     <w:p>
@@ -2011,31 +2144,19 @@
         <w:rPr>
           <w:color w:val="000000"/>
         </w:rPr>
-        <w:t xml:space="preserve">Authenticate the card with the default key, assuming the card is blank. If we succeed, we set the header and update the password. If it fails, then the card is not blank. We authenticate with our key and check the header, then read the ticket data from the block according to the counter </w:t>
-      </w:r>
-      <w:r>
-        <w:rPr>
-          <w:color w:val="000000"/>
-        </w:rPr>
-        <w:t>parity</w:t>
-      </w:r>
-      <w:r>
-        <w:rPr>
-          <w:color w:val="000000"/>
-        </w:rPr>
-        <w:t xml:space="preserve">, </w:t>
-      </w:r>
-      <w:r>
-        <w:rPr>
-          <w:color w:val="000000"/>
-        </w:rPr>
-        <w:t xml:space="preserve">and </w:t>
-      </w:r>
-      <w:r>
-        <w:rPr>
-          <w:color w:val="000000"/>
-        </w:rPr>
-        <w:t>then check if the ticket data is valid. If ticket data is valid, but the remaining rides exceed 15 (to keep maximum rides under 20), reject top-up more.</w:t>
+        <w:t>We first check the serial number</w:t>
+      </w:r>
+      <w:r>
+        <w:rPr>
+          <w:color w:val="000000"/>
+        </w:rPr>
+        <w:t>, determine whether the card is blocked, and</w:t>
+      </w:r>
+      <w:r>
+        <w:rPr>
+          <w:color w:val="000000"/>
+        </w:rPr>
+        <w:t xml:space="preserve"> then calculate the card key.</w:t>
       </w:r>
     </w:p>
     <w:p>
@@ -2056,7 +2177,31 @@
         <w:rPr>
           <w:color w:val="000000"/>
         </w:rPr>
-        <w:t>We issue tickets with a constant number of rides (5).</w:t>
+        <w:t xml:space="preserve">Authenticate the card with the default key, assuming the card is blank. If we succeed, we set the header and update the password. If it fails, then the card is not blank. We authenticate with our key and check the header, then read the ticket data from the block according to the counter </w:t>
+      </w:r>
+      <w:r>
+        <w:rPr>
+          <w:color w:val="000000"/>
+        </w:rPr>
+        <w:t>parity</w:t>
+      </w:r>
+      <w:r>
+        <w:rPr>
+          <w:color w:val="000000"/>
+        </w:rPr>
+        <w:t xml:space="preserve">, </w:t>
+      </w:r>
+      <w:r>
+        <w:rPr>
+          <w:color w:val="000000"/>
+        </w:rPr>
+        <w:t xml:space="preserve">and </w:t>
+      </w:r>
+      <w:r>
+        <w:rPr>
+          <w:color w:val="000000"/>
+        </w:rPr>
+        <w:t>then check if the ticket data is valid. If ticket data is valid, but the remaining rides exceed 15 (to keep maximum rides under 20), reject top-up more.</w:t>
       </w:r>
     </w:p>
     <w:p>
@@ -2077,7 +2222,7 @@
         <w:rPr>
           <w:color w:val="000000"/>
         </w:rPr>
-        <w:t>Issue additional rides (+5) to a card without erasing any still-valid ticket.</w:t>
+        <w:t>We issue tickets with a constant number of rides (5).</w:t>
       </w:r>
     </w:p>
     <w:p>
@@ -2098,19 +2243,7 @@
         <w:rPr>
           <w:color w:val="000000"/>
         </w:rPr>
-        <w:t>We reset the counter limit when tickets expire or have been used</w:t>
-      </w:r>
-      <w:r>
-        <w:rPr>
-          <w:color w:val="000000"/>
-        </w:rPr>
-        <w:t xml:space="preserve"> up</w:t>
-      </w:r>
-      <w:r>
-        <w:rPr>
-          <w:color w:val="000000"/>
-        </w:rPr>
-        <w:t>.</w:t>
+        <w:t>Issue additional rides (+5) to a card without erasing any still-valid ticket.</w:t>
       </w:r>
     </w:p>
     <w:p>
@@ -2126,15 +2259,24 @@
           <w:right w:val="nil"/>
           <w:between w:val="nil"/>
         </w:pBdr>
-        <w:rPr>
-          <w:color w:val="000000"/>
-        </w:rPr>
-      </w:pPr>
-      <w:r>
-        <w:rPr>
-          <w:color w:val="000000"/>
-        </w:rPr>
-        <w:t>Calculate the counter limit according to the above policy, set the check-in time to the current time, and the expiry time to 0 (to be determined during use).</w:t>
+      </w:pPr>
+      <w:r>
+        <w:rPr>
+          <w:color w:val="000000"/>
+        </w:rPr>
+        <w:t>We reset the counter limit when tickets expire or have been used</w:t>
+      </w:r>
+      <w:r>
+        <w:rPr>
+          <w:color w:val="000000"/>
+        </w:rPr>
+        <w:t xml:space="preserve"> up</w:t>
+      </w:r>
+      <w:r>
+        <w:rPr>
+          <w:color w:val="000000"/>
+        </w:rPr>
+        <w:t>.</w:t>
       </w:r>
     </w:p>
     <w:p>
@@ -2150,166 +2292,15 @@
           <w:right w:val="nil"/>
           <w:between w:val="nil"/>
         </w:pBdr>
-      </w:pPr>
-      <w:r>
-        <w:rPr>
-          <w:color w:val="000000"/>
-        </w:rPr>
-        <w:t>We set AUTH0 to 3 and AUTH1 to 0 to protect the whole card memory against reading (remaining replay) and writ</w:t>
-      </w:r>
-      <w:r>
-        <w:rPr>
-          <w:color w:val="000000"/>
-        </w:rPr>
-        <w:t>ing</w:t>
-      </w:r>
-      <w:r>
-        <w:rPr>
-          <w:color w:val="000000"/>
-        </w:rPr>
-        <w:t xml:space="preserve"> without authentication.</w:t>
-      </w:r>
-      <w:r>
-        <w:rPr>
-          <w:color w:val="000000"/>
-        </w:rPr>
-        <w:t xml:space="preserve"> (We should still </w:t>
-      </w:r>
-      <w:r>
-        <w:rPr>
-          <w:rFonts w:hint="eastAsia"/>
-          <w:color w:val="000000"/>
-        </w:rPr>
-        <w:t>protect</w:t>
-      </w:r>
-      <w:r>
-        <w:rPr>
-          <w:color w:val="000000"/>
-        </w:rPr>
-        <w:t xml:space="preserve"> </w:t>
-      </w:r>
-      <w:r>
-        <w:rPr>
-          <w:rFonts w:hint="eastAsia"/>
-          <w:color w:val="000000"/>
-        </w:rPr>
-        <w:t>the</w:t>
-      </w:r>
-      <w:r>
-        <w:rPr>
-          <w:color w:val="000000"/>
-        </w:rPr>
-        <w:t xml:space="preserve"> </w:t>
-      </w:r>
-      <w:r>
-        <w:rPr>
-          <w:rFonts w:hint="eastAsia"/>
-          <w:color w:val="000000"/>
-        </w:rPr>
-        <w:t>whole</w:t>
-      </w:r>
-      <w:r>
-        <w:rPr>
-          <w:color w:val="000000"/>
-        </w:rPr>
-        <w:t xml:space="preserve"> </w:t>
-      </w:r>
-      <w:r>
-        <w:rPr>
-          <w:rFonts w:hint="eastAsia"/>
-          <w:color w:val="000000"/>
-        </w:rPr>
-        <w:t>memory</w:t>
-      </w:r>
-      <w:r>
-        <w:rPr>
-          <w:color w:val="000000"/>
-        </w:rPr>
-        <w:t xml:space="preserve"> instead starting from the ticket block</w:t>
-      </w:r>
-      <w:r>
-        <w:rPr>
-          <w:color w:val="000000"/>
-        </w:rPr>
-        <w:t xml:space="preserve">, otherwise the attacker can modify the header to play a downgrade attack or just DoS attack by </w:t>
-      </w:r>
-      <w:r>
-        <w:rPr>
-          <w:rFonts w:hint="eastAsia"/>
-          <w:color w:val="000000"/>
-        </w:rPr>
-        <w:t>destroying</w:t>
-      </w:r>
-      <w:r>
-        <w:rPr>
-          <w:color w:val="000000"/>
-        </w:rPr>
-        <w:t xml:space="preserve"> </w:t>
-      </w:r>
-      <w:r>
-        <w:rPr>
-          <w:rFonts w:hint="eastAsia"/>
-          <w:color w:val="000000"/>
-        </w:rPr>
-        <w:t>the</w:t>
-      </w:r>
-      <w:r>
-        <w:rPr>
-          <w:color w:val="000000"/>
-        </w:rPr>
-        <w:t xml:space="preserve"> </w:t>
-      </w:r>
-      <w:r>
-        <w:rPr>
-          <w:rFonts w:hint="eastAsia"/>
-          <w:color w:val="000000"/>
-        </w:rPr>
-        <w:t>ticket</w:t>
-      </w:r>
-      <w:r>
-        <w:rPr>
-          <w:color w:val="000000"/>
-        </w:rPr>
-        <w:t xml:space="preserve">. Of course locking the tag block maybe a good idea, but we shall make the ticket </w:t>
-      </w:r>
-      <w:r>
-        <w:rPr>
-          <w:rFonts w:hint="eastAsia"/>
-          <w:color w:val="000000"/>
-        </w:rPr>
-        <w:t>recyclable</w:t>
-      </w:r>
-      <w:r>
-        <w:rPr>
-          <w:color w:val="000000"/>
-        </w:rPr>
-        <w:t xml:space="preserve"> </w:t>
-      </w:r>
-      <w:r>
-        <w:rPr>
-          <w:rFonts w:hint="eastAsia"/>
-          <w:color w:val="000000"/>
-        </w:rPr>
-        <w:t>and</w:t>
-      </w:r>
-      <w:r>
-        <w:rPr>
-          <w:color w:val="000000"/>
-        </w:rPr>
-        <w:t xml:space="preserve"> </w:t>
-      </w:r>
-      <w:r>
-        <w:rPr>
-          <w:rFonts w:hint="eastAsia"/>
-          <w:color w:val="000000"/>
-        </w:rPr>
-        <w:t>upgradable</w:t>
-      </w:r>
-      <w:r>
-        <w:rPr>
-          <w:color w:val="000000"/>
-        </w:rPr>
-        <w:t>)</w:t>
+        <w:rPr>
+          <w:color w:val="000000"/>
+        </w:rPr>
+      </w:pPr>
+      <w:r>
+        <w:rPr>
+          <w:color w:val="000000"/>
+        </w:rPr>
+        <w:t>Calculate the counter limit according to the above policy, set the check-in time to the current time, and the expiry time to 0 (to be determined during use).</w:t>
       </w:r>
     </w:p>
     <w:p>
@@ -2325,53 +2316,240 @@
           <w:right w:val="nil"/>
           <w:between w:val="nil"/>
         </w:pBdr>
-        <w:rPr>
-          <w:color w:val="000000"/>
-        </w:rPr>
-      </w:pPr>
-      <w:r>
-        <w:rPr>
-          <w:color w:val="000000"/>
-        </w:rPr>
-        <w:t xml:space="preserve">Write the ticket data to another new </w:t>
-      </w:r>
-      <w:proofErr w:type="gramStart"/>
-      <w:r>
-        <w:rPr>
-          <w:color w:val="000000"/>
-        </w:rPr>
-        <w:t>block, and</w:t>
-      </w:r>
-      <w:proofErr w:type="gramEnd"/>
-      <w:r>
-        <w:rPr>
-          <w:color w:val="000000"/>
-        </w:rPr>
-        <w:t xml:space="preserve"> log the event.</w:t>
-      </w:r>
-    </w:p>
-    <w:p>
-      <w:pPr>
-        <w:rPr>
-          <w:b/>
-          <w:sz w:val="24"/>
-          <w:szCs w:val="24"/>
-        </w:rPr>
-      </w:pPr>
-      <w:r>
-        <w:rPr>
-          <w:b/>
-          <w:sz w:val="24"/>
-          <w:szCs w:val="24"/>
-        </w:rPr>
-        <w:t>Use flow</w:t>
-      </w:r>
-    </w:p>
-    <w:p>
-      <w:pPr>
-        <w:numPr>
-          <w:ilvl w:val="0"/>
-          <w:numId w:val="6"/>
+      </w:pPr>
+      <w:r>
+        <w:rPr>
+          <w:color w:val="000000"/>
+        </w:rPr>
+        <w:t>We set AUTH0 to 3 and AUTH1 to 0 to protect the whole card memory against reading (remaining replay) and writ</w:t>
+      </w:r>
+      <w:r>
+        <w:rPr>
+          <w:color w:val="000000"/>
+        </w:rPr>
+        <w:t>ing</w:t>
+      </w:r>
+      <w:r>
+        <w:rPr>
+          <w:color w:val="000000"/>
+        </w:rPr>
+        <w:t xml:space="preserve"> without authentication.</w:t>
+      </w:r>
+      <w:r>
+        <w:rPr>
+          <w:color w:val="000000"/>
+        </w:rPr>
+        <w:t xml:space="preserve"> (We should still </w:t>
+      </w:r>
+      <w:r>
+        <w:rPr>
+          <w:rFonts w:hint="eastAsia"/>
+          <w:color w:val="000000"/>
+        </w:rPr>
+        <w:t>protect</w:t>
+      </w:r>
+      <w:r>
+        <w:rPr>
+          <w:color w:val="000000"/>
+        </w:rPr>
+        <w:t xml:space="preserve"> </w:t>
+      </w:r>
+      <w:r>
+        <w:rPr>
+          <w:rFonts w:hint="eastAsia"/>
+          <w:color w:val="000000"/>
+        </w:rPr>
+        <w:t>the</w:t>
+      </w:r>
+      <w:r>
+        <w:rPr>
+          <w:color w:val="000000"/>
+        </w:rPr>
+        <w:t xml:space="preserve"> </w:t>
+      </w:r>
+      <w:r>
+        <w:rPr>
+          <w:rFonts w:hint="eastAsia"/>
+          <w:color w:val="000000"/>
+        </w:rPr>
+        <w:t>whole</w:t>
+      </w:r>
+      <w:r>
+        <w:rPr>
+          <w:color w:val="000000"/>
+        </w:rPr>
+        <w:t xml:space="preserve"> </w:t>
+      </w:r>
+      <w:r>
+        <w:rPr>
+          <w:rFonts w:hint="eastAsia"/>
+          <w:color w:val="000000"/>
+        </w:rPr>
+        <w:t>memory</w:t>
+      </w:r>
+      <w:r>
+        <w:rPr>
+          <w:color w:val="000000"/>
+        </w:rPr>
+        <w:t xml:space="preserve"> instead starting from the ticket block</w:t>
+      </w:r>
+      <w:r>
+        <w:rPr>
+          <w:color w:val="000000"/>
+        </w:rPr>
+        <w:t>. O</w:t>
+      </w:r>
+      <w:r>
+        <w:rPr>
+          <w:color w:val="000000"/>
+        </w:rPr>
+        <w:t>therwise</w:t>
+      </w:r>
+      <w:r>
+        <w:rPr>
+          <w:color w:val="000000"/>
+        </w:rPr>
+        <w:t>,</w:t>
+      </w:r>
+      <w:r>
+        <w:rPr>
+          <w:color w:val="000000"/>
+        </w:rPr>
+        <w:t xml:space="preserve"> the attacker can modify the header to play a downgrade attack or just </w:t>
+      </w:r>
+      <w:r>
+        <w:rPr>
+          <w:color w:val="000000"/>
+        </w:rPr>
+        <w:t xml:space="preserve">a </w:t>
+      </w:r>
+      <w:r>
+        <w:rPr>
+          <w:color w:val="000000"/>
+        </w:rPr>
+        <w:t xml:space="preserve">DoS attack by </w:t>
+      </w:r>
+      <w:r>
+        <w:rPr>
+          <w:rFonts w:hint="eastAsia"/>
+          <w:color w:val="000000"/>
+        </w:rPr>
+        <w:t>destroying</w:t>
+      </w:r>
+      <w:r>
+        <w:rPr>
+          <w:color w:val="000000"/>
+        </w:rPr>
+        <w:t xml:space="preserve"> </w:t>
+      </w:r>
+      <w:r>
+        <w:rPr>
+          <w:rFonts w:hint="eastAsia"/>
+          <w:color w:val="000000"/>
+        </w:rPr>
+        <w:t>the</w:t>
+      </w:r>
+      <w:r>
+        <w:rPr>
+          <w:color w:val="000000"/>
+        </w:rPr>
+        <w:t xml:space="preserve"> </w:t>
+      </w:r>
+      <w:r>
+        <w:rPr>
+          <w:rFonts w:hint="eastAsia"/>
+          <w:color w:val="000000"/>
+        </w:rPr>
+        <w:t>ticket</w:t>
+      </w:r>
+      <w:r>
+        <w:rPr>
+          <w:color w:val="000000"/>
+        </w:rPr>
+        <w:t>. Of course</w:t>
+      </w:r>
+      <w:r>
+        <w:rPr>
+          <w:color w:val="000000"/>
+        </w:rPr>
+        <w:t>,</w:t>
+      </w:r>
+      <w:r>
+        <w:rPr>
+          <w:color w:val="000000"/>
+        </w:rPr>
+        <w:t xml:space="preserve"> locking the tag block may</w:t>
+      </w:r>
+      <w:r>
+        <w:rPr>
+          <w:color w:val="000000"/>
+        </w:rPr>
+        <w:t xml:space="preserve"> </w:t>
+      </w:r>
+      <w:r>
+        <w:rPr>
+          <w:color w:val="000000"/>
+        </w:rPr>
+        <w:t xml:space="preserve">be good, but we shall make the ticket </w:t>
+      </w:r>
+      <w:r>
+        <w:rPr>
+          <w:rFonts w:hint="eastAsia"/>
+          <w:color w:val="000000"/>
+        </w:rPr>
+        <w:t>recyclable</w:t>
+      </w:r>
+      <w:r>
+        <w:rPr>
+          <w:color w:val="000000"/>
+        </w:rPr>
+        <w:t xml:space="preserve"> </w:t>
+      </w:r>
+      <w:r>
+        <w:rPr>
+          <w:rFonts w:hint="eastAsia"/>
+          <w:color w:val="000000"/>
+        </w:rPr>
+        <w:t>and</w:t>
+      </w:r>
+      <w:r>
+        <w:rPr>
+          <w:color w:val="000000"/>
+        </w:rPr>
+        <w:t xml:space="preserve"> </w:t>
+      </w:r>
+      <w:r>
+        <w:rPr>
+          <w:rFonts w:hint="eastAsia"/>
+          <w:color w:val="000000"/>
+        </w:rPr>
+        <w:t>upgrad</w:t>
+      </w:r>
+      <w:r>
+        <w:rPr>
+          <w:color w:val="000000"/>
+        </w:rPr>
+        <w:t>e</w:t>
+      </w:r>
+      <w:r>
+        <w:rPr>
+          <w:rFonts w:hint="eastAsia"/>
+          <w:color w:val="000000"/>
+        </w:rPr>
+        <w:t>able</w:t>
+      </w:r>
+      <w:r>
+        <w:rPr>
+          <w:color w:val="000000"/>
+        </w:rPr>
+        <w:t>)</w:t>
+      </w:r>
+    </w:p>
+    <w:p>
+      <w:pPr>
+        <w:numPr>
+          <w:ilvl w:val="0"/>
+          <w:numId w:val="5"/>
         </w:numPr>
         <w:pBdr>
           <w:top w:val="nil"/>
@@ -2380,24 +2558,46 @@
           <w:right w:val="nil"/>
           <w:between w:val="nil"/>
         </w:pBdr>
-      </w:pPr>
-      <w:r>
-        <w:rPr>
-          <w:color w:val="000000"/>
-        </w:rPr>
-        <w:t>We first check the serial number</w:t>
-      </w:r>
-      <w:r>
-        <w:rPr>
-          <w:color w:val="000000"/>
-        </w:rPr>
-        <w:t>, determine whether the card is blocked, and</w:t>
-      </w:r>
-      <w:r>
-        <w:rPr>
-          <w:color w:val="000000"/>
-        </w:rPr>
-        <w:t xml:space="preserve"> then calculate the card key.</w:t>
+        <w:rPr>
+          <w:color w:val="000000"/>
+        </w:rPr>
+      </w:pPr>
+      <w:r>
+        <w:rPr>
+          <w:color w:val="000000"/>
+        </w:rPr>
+        <w:t xml:space="preserve">Write the ticket data to another new </w:t>
+      </w:r>
+      <w:proofErr w:type="gramStart"/>
+      <w:r>
+        <w:rPr>
+          <w:color w:val="000000"/>
+        </w:rPr>
+        <w:t>block, and</w:t>
+      </w:r>
+      <w:proofErr w:type="gramEnd"/>
+      <w:r>
+        <w:rPr>
+          <w:color w:val="000000"/>
+        </w:rPr>
+        <w:t xml:space="preserve"> log the event.</w:t>
+      </w:r>
+    </w:p>
+    <w:p>
+      <w:pPr>
+        <w:rPr>
+          <w:b/>
+          <w:sz w:val="24"/>
+          <w:szCs w:val="24"/>
+        </w:rPr>
+      </w:pPr>
+      <w:r>
+        <w:rPr>
+          <w:b/>
+          <w:sz w:val="24"/>
+          <w:szCs w:val="24"/>
+        </w:rPr>
+        <w:t>Use flow</w:t>
       </w:r>
     </w:p>
     <w:p>
@@ -2418,43 +2618,19 @@
         <w:rPr>
           <w:color w:val="000000"/>
         </w:rPr>
-        <w:t xml:space="preserve">Authenticate with the key and check the header, then read the ticket data from the block according to the counter value, and </w:t>
-      </w:r>
-      <w:r>
-        <w:rPr>
-          <w:color w:val="000000"/>
-        </w:rPr>
-        <w:t>c</w:t>
-      </w:r>
-      <w:r>
-        <w:rPr>
-          <w:color w:val="000000"/>
-        </w:rPr>
-        <w:t xml:space="preserve">heck if the ticket </w:t>
-      </w:r>
-      <w:r>
-        <w:rPr>
-          <w:color w:val="000000"/>
-        </w:rPr>
-        <w:t xml:space="preserve">is </w:t>
-      </w:r>
-      <w:r>
-        <w:rPr>
-          <w:color w:val="000000"/>
-        </w:rPr>
-        <w:t>expired, used up, or the last check-in time is within 5 seconds (testing)(pass-back</w:t>
-      </w:r>
-      <w:r>
-        <w:rPr>
-          <w:color w:val="000000"/>
-        </w:rPr>
-        <w:t>)</w:t>
-      </w:r>
-      <w:r>
-        <w:rPr>
-          <w:color w:val="000000"/>
-        </w:rPr>
-        <w:t>.</w:t>
+        <w:t>We first check the serial number</w:t>
+      </w:r>
+      <w:r>
+        <w:rPr>
+          <w:color w:val="000000"/>
+        </w:rPr>
+        <w:t>, determine whether the card is blocked, and</w:t>
+      </w:r>
+      <w:r>
+        <w:rPr>
+          <w:color w:val="000000"/>
+        </w:rPr>
+        <w:t xml:space="preserve"> then calculate the card key.</w:t>
       </w:r>
     </w:p>
     <w:p>
@@ -2475,43 +2651,43 @@
         <w:rPr>
           <w:color w:val="000000"/>
         </w:rPr>
-        <w:t xml:space="preserve">If the </w:t>
-      </w:r>
-      <w:r>
-        <w:rPr>
-          <w:color w:val="000000"/>
-        </w:rPr>
-        <w:t>initial counter</w:t>
-      </w:r>
-      <w:r>
-        <w:rPr>
-          <w:color w:val="000000"/>
-        </w:rPr>
-        <w:t xml:space="preserve"> value matches the current counter value</w:t>
-      </w:r>
-      <w:r>
-        <w:rPr>
-          <w:color w:val="000000"/>
-        </w:rPr>
-        <w:t xml:space="preserve">, </w:t>
-      </w:r>
-      <w:r>
-        <w:rPr>
-          <w:color w:val="000000"/>
-        </w:rPr>
-        <w:t>set</w:t>
-      </w:r>
-      <w:r>
-        <w:rPr>
-          <w:color w:val="000000"/>
-        </w:rPr>
-        <w:t xml:space="preserve"> the expiry time to be 2 minutes (testing) </w:t>
-      </w:r>
-      <w:r>
-        <w:rPr>
-          <w:color w:val="000000"/>
-        </w:rPr>
-        <w:t>later.</w:t>
+        <w:t xml:space="preserve">Authenticate with the key and check the header, then read the ticket data from the block according to the counter value, and </w:t>
+      </w:r>
+      <w:r>
+        <w:rPr>
+          <w:color w:val="000000"/>
+        </w:rPr>
+        <w:t>c</w:t>
+      </w:r>
+      <w:r>
+        <w:rPr>
+          <w:color w:val="000000"/>
+        </w:rPr>
+        <w:t xml:space="preserve">heck if the ticket </w:t>
+      </w:r>
+      <w:r>
+        <w:rPr>
+          <w:color w:val="000000"/>
+        </w:rPr>
+        <w:t xml:space="preserve">is </w:t>
+      </w:r>
+      <w:r>
+        <w:rPr>
+          <w:color w:val="000000"/>
+        </w:rPr>
+        <w:t>expired, used up, or the last check-in time is within 5 seconds (testing)(pass-back</w:t>
+      </w:r>
+      <w:r>
+        <w:rPr>
+          <w:color w:val="000000"/>
+        </w:rPr>
+        <w:t>)</w:t>
+      </w:r>
+      <w:r>
+        <w:rPr>
+          <w:color w:val="000000"/>
+        </w:rPr>
+        <w:t>.</w:t>
       </w:r>
     </w:p>
     <w:p>
@@ -2532,7 +2708,43 @@
         <w:rPr>
           <w:color w:val="000000"/>
         </w:rPr>
-        <w:t>Write the ticket data to another new block, increase the counter, and log the event.</w:t>
+        <w:t xml:space="preserve">If the </w:t>
+      </w:r>
+      <w:r>
+        <w:rPr>
+          <w:color w:val="000000"/>
+        </w:rPr>
+        <w:t>initial counter</w:t>
+      </w:r>
+      <w:r>
+        <w:rPr>
+          <w:color w:val="000000"/>
+        </w:rPr>
+        <w:t xml:space="preserve"> value matches the current counter value</w:t>
+      </w:r>
+      <w:r>
+        <w:rPr>
+          <w:color w:val="000000"/>
+        </w:rPr>
+        <w:t xml:space="preserve">, </w:t>
+      </w:r>
+      <w:r>
+        <w:rPr>
+          <w:color w:val="000000"/>
+        </w:rPr>
+        <w:t>set</w:t>
+      </w:r>
+      <w:r>
+        <w:rPr>
+          <w:color w:val="000000"/>
+        </w:rPr>
+        <w:t xml:space="preserve"> the expiry time to be 2 minutes (testing) </w:t>
+      </w:r>
+      <w:r>
+        <w:rPr>
+          <w:color w:val="000000"/>
+        </w:rPr>
+        <w:t>later.</w:t>
       </w:r>
     </w:p>
     <w:p>
@@ -2548,6 +2760,27 @@
           <w:right w:val="nil"/>
           <w:between w:val="nil"/>
         </w:pBdr>
+      </w:pPr>
+      <w:r>
+        <w:rPr>
+          <w:color w:val="000000"/>
+        </w:rPr>
+        <w:t>Write the ticket data to another new block, increase the counter, and log the event.</w:t>
+      </w:r>
+    </w:p>
+    <w:p>
+      <w:pPr>
+        <w:numPr>
+          <w:ilvl w:val="0"/>
+          <w:numId w:val="6"/>
+        </w:numPr>
+        <w:pBdr>
+          <w:top w:val="nil"/>
+          <w:left w:val="nil"/>
+          <w:bottom w:val="nil"/>
+          <w:right w:val="nil"/>
+          <w:between w:val="nil"/>
+        </w:pBdr>
         <w:rPr>
           <w:rFonts w:hint="eastAsia"/>
           <w:color w:val="000000"/>
@@ -2579,7 +2812,7 @@
       <w:headerReference w:type="default" r:id="rId9"/>
       <w:footerReference w:type="default" r:id="rId10"/>
       <w:pgSz w:w="11906" w:h="16838"/>
-      <w:pgMar w:top="720" w:right="720" w:bottom="720" w:left="720" w:header="850" w:footer="850" w:gutter="0"/>
+      <w:pgMar w:top="720" w:right="720" w:bottom="720" w:left="720" w:header="850" w:footer="567" w:gutter="0"/>
       <w:pgNumType w:start="1"/>
       <w:cols w:space="720"/>
       <w:docGrid w:linePitch="286"/>

</xml_diff>